<commit_message>
Update Cpu Profiler help document.
</commit_message>
<xml_diff>
--- a/CodeXL/Help/CodeXL User Guide/CPU Profiler.docx
+++ b/CodeXL/Help/CodeXL User Guide/CPU Profiler.docx
@@ -2974,16 +2974,86 @@
           <w:rFonts w:cs="Verdana"/>
           <w:color w:val="000000"/>
         </w:rPr>
-        <w:t xml:space="preserve">e profiled automatically. During the profiling process, the application to be analyzed is run at full speed on the same machine that is running </w:t>
-      </w:r>
-      <w:bookmarkStart w:id="4" w:name="_GoBack"/>
+        <w:t>e profiled automatically. During the profiling process, the application to be analyzed is run at full speed on the same machine that is running CodeXL.</w:t>
+      </w:r>
+    </w:p>
+    <w:p>
+      <w:pPr>
+        <w:widowControl w:val="0"/>
+        <w:autoSpaceDE w:val="0"/>
+        <w:autoSpaceDN w:val="0"/>
+        <w:adjustRightInd w:val="0"/>
+        <w:spacing w:before="105" w:after="105" w:line="240" w:lineRule="auto"/>
+        <w:rPr>
+          <w:rFonts w:cs="Verdana"/>
+          <w:color w:val="000000"/>
+        </w:rPr>
+      </w:pPr>
+      <w:r>
+        <w:rPr>
+          <w:rFonts w:cs="Verdana"/>
+          <w:color w:val="000000"/>
+        </w:rPr>
+        <w:t>Time-based samples (collected at 1 ms intervals on each core) can be used to identify possible bottlenecks, execution penalties, or optimization opportunities. The TBP feature can be used on both AMD and non-AMD processors with an Advanced Programmable Interrupt Controller (APIC) timer. Event-based samples and instruction-based samples can be used to help determine the cause of hot-spots or optimization opportunities. The sampling intervals are weighted so the types of view analysis are valid. The EBP and IBS features are only available on AMD processors.</w:t>
+      </w:r>
+    </w:p>
+    <w:p>
+      <w:pPr>
+        <w:widowControl w:val="0"/>
+        <w:autoSpaceDE w:val="0"/>
+        <w:autoSpaceDN w:val="0"/>
+        <w:adjustRightInd w:val="0"/>
+        <w:spacing w:before="105" w:after="105" w:line="240" w:lineRule="auto"/>
+        <w:rPr>
+          <w:rFonts w:cs="Verdana"/>
+          <w:color w:val="000000"/>
+        </w:rPr>
+      </w:pPr>
+      <w:r>
+        <w:rPr>
+          <w:rFonts w:cs="Verdana"/>
+          <w:color w:val="000000"/>
+        </w:rPr>
+        <w:t>Call chain sampling collects function call information, including caller-to-calle</w:t>
+      </w:r>
+      <w:r>
+        <w:rPr>
+          <w:rFonts w:cs="Verdana"/>
+          <w:color w:val="000000"/>
+        </w:rPr>
+        <w:t>d</w:t>
+      </w:r>
+      <w:r>
+        <w:rPr>
+          <w:rFonts w:cs="Verdana"/>
+          <w:color w:val="000000"/>
+        </w:rPr>
+        <w:t xml:space="preserve"> relationships between functions. It is used in conjunction with the selected profile. When call chain sampling is enabled, CodeXL collects information from the run-time call stack of a monitored application process (and child processes) whenever a regular profile sample is taken for the process. When compared to other techniques, such as instrumentation, call chain sampling is a relatively low-overhead approach to the collection of function call information. However, call chain sampling results are subject to statistical variation.</w:t>
+      </w:r>
+    </w:p>
+    <w:p>
+      <w:pPr>
+        <w:pStyle w:val="Heading5"/>
+      </w:pPr>
+      <w:bookmarkStart w:id="4" w:name="_topic_TimeBasedProfiling"/>
       <w:bookmarkEnd w:id="4"/>
       <w:r>
-        <w:rPr>
-          <w:rFonts w:cs="Verdana"/>
-          <w:color w:val="000000"/>
-        </w:rPr>
-        <w:t>CodeXL.</w:t>
+        <w:t>Time-Based Profiling</w:t>
+      </w:r>
+      <w:r>
+        <w:fldChar w:fldCharType="begin"/>
+      </w:r>
+      <w:r>
+        <w:instrText xml:space="preserve"> XE "</w:instrText>
+      </w:r>
+      <w:r>
+        <w:instrText>Time-Based Profiling</w:instrText>
+      </w:r>
+      <w:r>
+        <w:instrText xml:space="preserve">" </w:instrText>
+      </w:r>
+      <w:r>
+        <w:fldChar w:fldCharType="end"/>
       </w:r>
     </w:p>
     <w:p>
@@ -3003,7 +3073,7 @@
           <w:rFonts w:cs="Verdana"/>
           <w:color w:val="000000"/>
         </w:rPr>
-        <w:t>Time-based samples (collected at 1 ms intervals on each core) can be used to identify possible bottlenecks, execution penalties, or optimization opportunities. The TBP feature can be used on both AMD and non-AMD processors with an Advanced Programmable Interrupt Controller (APIC) timer. Event-based samples and instruction-based samples can be used to help determine the cause of hot-spots or optimization opportunities. The sampling intervals are weighted so the types of view analysis are valid. The EBP and IBS features are only available on AMD processors.</w:t>
+        <w:t>When time-based profiling is enabled and started, CodeXL configures a timer that periodically interrupts the program executing on a processor core.</w:t>
       </w:r>
     </w:p>
     <w:p>
@@ -3023,231 +3093,152 @@
           <w:rFonts w:cs="Verdana"/>
           <w:color w:val="000000"/>
         </w:rPr>
-        <w:t>Call chain sampling collects function call information, including caller-to-calle</w:t>
-      </w:r>
-      <w:r>
-        <w:rPr>
-          <w:rFonts w:cs="Verdana"/>
-          <w:color w:val="000000"/>
-        </w:rPr>
-        <w:t>d</w:t>
-      </w:r>
-      <w:r>
-        <w:rPr>
-          <w:rFonts w:cs="Verdana"/>
-          <w:color w:val="000000"/>
-        </w:rPr>
-        <w:t xml:space="preserve"> relationships between functions. It is used in conjunction with the selected profile. When call chain sampling is enabled, CodeXL collects information from the run-time call stack of a monitored application process (and child processes) whenever a regular profile sample is taken for the process. When compared to other techniques, such as instrumentation, call chain sampling is a relatively low-overhead approach to the collection of function call information. However, call chain sampling results are subject to statistical variation.</w:t>
+        <w:t>When a timer interrupt occurs, a sample is created and saved for post-processing. Post-processing builds up a type of histogram, which describes what the system and its software components were doing. The most time-consuming parts of a program have the most samples because, most likely, the program is executing in those regions when a timer interrupt is generated and a sample is taken.</w:t>
+      </w:r>
+    </w:p>
+    <w:p>
+      <w:pPr>
+        <w:widowControl w:val="0"/>
+        <w:autoSpaceDE w:val="0"/>
+        <w:autoSpaceDN w:val="0"/>
+        <w:adjustRightInd w:val="0"/>
+        <w:spacing w:before="105" w:after="105" w:line="240" w:lineRule="auto"/>
+        <w:rPr>
+          <w:rFonts w:cs="Verdana"/>
+          <w:color w:val="000000"/>
+        </w:rPr>
+      </w:pPr>
+      <w:r>
+        <w:rPr>
+          <w:rFonts w:cs="Verdana"/>
+          <w:color w:val="000000"/>
+        </w:rPr>
+        <w:t xml:space="preserve">The frequency of sample taking is controlled by the timer interval. This sometimes </w:t>
+      </w:r>
+      <w:r>
+        <w:rPr>
+          <w:rFonts w:cs="Verdana"/>
+          <w:color w:val="000000"/>
+        </w:rPr>
+        <w:t xml:space="preserve">is </w:t>
+      </w:r>
+      <w:r>
+        <w:rPr>
+          <w:rFonts w:cs="Verdana"/>
+          <w:color w:val="000000"/>
+        </w:rPr>
+        <w:t>called the "sampling period." The timer interval is 1 millisecond</w:t>
+      </w:r>
+      <w:r>
+        <w:rPr>
+          <w:rFonts w:cs="Verdana"/>
+          <w:color w:val="000000"/>
+        </w:rPr>
+        <w:t>: roughly 1,000 TBP samples ar</w:t>
+      </w:r>
+      <w:r>
+        <w:rPr>
+          <w:rFonts w:cs="Verdana"/>
+          <w:color w:val="000000"/>
+        </w:rPr>
+        <w:t>e taken each second for each processor core.</w:t>
+      </w:r>
+    </w:p>
+    <w:p>
+      <w:pPr>
+        <w:widowControl w:val="0"/>
+        <w:autoSpaceDE w:val="0"/>
+        <w:autoSpaceDN w:val="0"/>
+        <w:adjustRightInd w:val="0"/>
+        <w:spacing w:before="105" w:after="105" w:line="240" w:lineRule="auto"/>
+        <w:rPr>
+          <w:rFonts w:cs="Verdana"/>
+          <w:color w:val="000000"/>
+        </w:rPr>
+      </w:pPr>
+      <w:r>
+        <w:rPr>
+          <w:rFonts w:cs="Verdana"/>
+          <w:color w:val="000000"/>
+        </w:rPr>
+        <w:t>The second factor is the length of time during which the samples are taken.. The measurement period depends on the overall execution time of the workload and the way in which CodeXL data collection is configured. Using the CPU Profile Options, CodeXL can be configured to collect samples for all</w:t>
+      </w:r>
+      <w:r>
+        <w:rPr>
+          <w:rFonts w:cs="Verdana"/>
+          <w:color w:val="000000"/>
+        </w:rPr>
+        <w:t>,</w:t>
+      </w:r>
+      <w:r>
+        <w:rPr>
+          <w:rFonts w:cs="Verdana"/>
+          <w:color w:val="000000"/>
+        </w:rPr>
+        <w:t xml:space="preserve"> or part</w:t>
+      </w:r>
+      <w:r>
+        <w:rPr>
+          <w:rFonts w:cs="Verdana"/>
+          <w:color w:val="000000"/>
+        </w:rPr>
+        <w:t>,</w:t>
+      </w:r>
+      <w:r>
+        <w:rPr>
+          <w:rFonts w:cs="Verdana"/>
+          <w:color w:val="000000"/>
+        </w:rPr>
+        <w:t xml:space="preserve"> of the time that the test workload is executing. If program run-time is short (less than 15 seconds), it may be necessary to increase program run-time by using a larger data set or more loop iterations to obtain</w:t>
+      </w:r>
+      <w:r>
+        <w:rPr>
+          <w:rFonts w:cs="Verdana"/>
+          <w:color w:val="000000"/>
+        </w:rPr>
+        <w:t xml:space="preserve"> a statistically useful result.</w:t>
+      </w:r>
+    </w:p>
+    <w:p>
+      <w:pPr>
+        <w:widowControl w:val="0"/>
+        <w:autoSpaceDE w:val="0"/>
+        <w:autoSpaceDN w:val="0"/>
+        <w:adjustRightInd w:val="0"/>
+        <w:spacing w:before="105" w:after="105" w:line="240" w:lineRule="auto"/>
+        <w:rPr>
+          <w:rFonts w:cs="Verdana"/>
+          <w:color w:val="000000"/>
+        </w:rPr>
+      </w:pPr>
+      <w:r>
+        <w:rPr>
+          <w:rFonts w:cs="Verdana"/>
+          <w:color w:val="000000"/>
+        </w:rPr>
+        <w:t>Deciding how many samples are enough requires a working knowledge about the characteristics of the workload under test. Scientific applications often have tight inner loops that are executed several times. In these situations, samples are being aggregated rapidly within the inner loops</w:t>
+      </w:r>
+      <w:r>
+        <w:rPr>
+          <w:rFonts w:cs="Verdana"/>
+          <w:color w:val="000000"/>
+        </w:rPr>
+        <w:t>,</w:t>
+      </w:r>
+      <w:r>
+        <w:rPr>
+          <w:rFonts w:cs="Verdana"/>
+          <w:color w:val="000000"/>
+        </w:rPr>
+        <w:t xml:space="preserve"> and even a fairly short run-time yields a statistically useful number of samples. Other workloads, like transaction processing, usually have just a few inner loops, and the profiles are relatively "flat." For flat workloads, a longer measurement period is required to aggregate samples in code regions of interest.</w:t>
       </w:r>
     </w:p>
     <w:p>
       <w:pPr>
         <w:pStyle w:val="Heading5"/>
       </w:pPr>
-      <w:bookmarkStart w:id="5" w:name="_topic_TimeBasedProfiling"/>
+      <w:bookmarkStart w:id="5" w:name="_topic_AssessPerformance"/>
       <w:bookmarkEnd w:id="5"/>
-      <w:r>
-        <w:t>Time-Based Profiling</w:t>
-      </w:r>
-      <w:r>
-        <w:fldChar w:fldCharType="begin"/>
-      </w:r>
-      <w:r>
-        <w:instrText xml:space="preserve"> XE "</w:instrText>
-      </w:r>
-      <w:r>
-        <w:instrText>Time-Based Profiling</w:instrText>
-      </w:r>
-      <w:r>
-        <w:instrText xml:space="preserve">" </w:instrText>
-      </w:r>
-      <w:r>
-        <w:fldChar w:fldCharType="end"/>
-      </w:r>
-    </w:p>
-    <w:p>
-      <w:pPr>
-        <w:widowControl w:val="0"/>
-        <w:autoSpaceDE w:val="0"/>
-        <w:autoSpaceDN w:val="0"/>
-        <w:adjustRightInd w:val="0"/>
-        <w:spacing w:before="105" w:after="105" w:line="240" w:lineRule="auto"/>
-        <w:rPr>
-          <w:rFonts w:cs="Verdana"/>
-          <w:color w:val="000000"/>
-        </w:rPr>
-      </w:pPr>
-      <w:r>
-        <w:rPr>
-          <w:rFonts w:cs="Verdana"/>
-          <w:color w:val="000000"/>
-        </w:rPr>
-        <w:t>When time-based profiling is enabled and started, CodeXL configures a timer that periodically interrupts the program executing on a processor core.</w:t>
-      </w:r>
-    </w:p>
-    <w:p>
-      <w:pPr>
-        <w:widowControl w:val="0"/>
-        <w:autoSpaceDE w:val="0"/>
-        <w:autoSpaceDN w:val="0"/>
-        <w:adjustRightInd w:val="0"/>
-        <w:spacing w:before="105" w:after="105" w:line="240" w:lineRule="auto"/>
-        <w:rPr>
-          <w:rFonts w:cs="Verdana"/>
-          <w:color w:val="000000"/>
-        </w:rPr>
-      </w:pPr>
-      <w:r>
-        <w:rPr>
-          <w:rFonts w:cs="Verdana"/>
-          <w:color w:val="000000"/>
-        </w:rPr>
-        <w:t>When a timer interrupt occurs, a sample is created and saved for post-processing. Post-processing builds up a type of histogram, which describes what the system and its software components were doing. The most time-consuming parts of a program have the most samples because, most likely, the program is executing in those regions when a timer interrupt is generated and a sample is taken.</w:t>
-      </w:r>
-    </w:p>
-    <w:p>
-      <w:pPr>
-        <w:widowControl w:val="0"/>
-        <w:autoSpaceDE w:val="0"/>
-        <w:autoSpaceDN w:val="0"/>
-        <w:adjustRightInd w:val="0"/>
-        <w:spacing w:before="105" w:after="105" w:line="240" w:lineRule="auto"/>
-        <w:rPr>
-          <w:rFonts w:cs="Verdana"/>
-          <w:color w:val="000000"/>
-        </w:rPr>
-      </w:pPr>
-      <w:r>
-        <w:rPr>
-          <w:rFonts w:cs="Verdana"/>
-          <w:color w:val="000000"/>
-        </w:rPr>
-        <w:t xml:space="preserve">The frequency of sample taking is controlled by the timer interval. This sometimes </w:t>
-      </w:r>
-      <w:r>
-        <w:rPr>
-          <w:rFonts w:cs="Verdana"/>
-          <w:color w:val="000000"/>
-        </w:rPr>
-        <w:t xml:space="preserve">is </w:t>
-      </w:r>
-      <w:r>
-        <w:rPr>
-          <w:rFonts w:cs="Verdana"/>
-          <w:color w:val="000000"/>
-        </w:rPr>
-        <w:t>called the "sampling period." The timer interval is 1 millisecond</w:t>
-      </w:r>
-      <w:r>
-        <w:rPr>
-          <w:rFonts w:cs="Verdana"/>
-          <w:color w:val="000000"/>
-        </w:rPr>
-        <w:t>: roughly 1,000 TBP samples ar</w:t>
-      </w:r>
-      <w:r>
-        <w:rPr>
-          <w:rFonts w:cs="Verdana"/>
-          <w:color w:val="000000"/>
-        </w:rPr>
-        <w:t>e taken each second for each processor core.</w:t>
-      </w:r>
-    </w:p>
-    <w:p>
-      <w:pPr>
-        <w:widowControl w:val="0"/>
-        <w:autoSpaceDE w:val="0"/>
-        <w:autoSpaceDN w:val="0"/>
-        <w:adjustRightInd w:val="0"/>
-        <w:spacing w:before="105" w:after="105" w:line="240" w:lineRule="auto"/>
-        <w:rPr>
-          <w:rFonts w:cs="Verdana"/>
-          <w:color w:val="000000"/>
-        </w:rPr>
-      </w:pPr>
-      <w:r>
-        <w:rPr>
-          <w:rFonts w:cs="Verdana"/>
-          <w:color w:val="000000"/>
-        </w:rPr>
-        <w:t>The second factor is the length of time during which the samples are taken.. The measurement period depends on the overall execution time of the workload and the way in which CodeXL data collection is configured. Using the CPU Profile Options, CodeXL can be configured to collect samples for all</w:t>
-      </w:r>
-      <w:r>
-        <w:rPr>
-          <w:rFonts w:cs="Verdana"/>
-          <w:color w:val="000000"/>
-        </w:rPr>
-        <w:t>,</w:t>
-      </w:r>
-      <w:r>
-        <w:rPr>
-          <w:rFonts w:cs="Verdana"/>
-          <w:color w:val="000000"/>
-        </w:rPr>
-        <w:t xml:space="preserve"> or part</w:t>
-      </w:r>
-      <w:r>
-        <w:rPr>
-          <w:rFonts w:cs="Verdana"/>
-          <w:color w:val="000000"/>
-        </w:rPr>
-        <w:t>,</w:t>
-      </w:r>
-      <w:r>
-        <w:rPr>
-          <w:rFonts w:cs="Verdana"/>
-          <w:color w:val="000000"/>
-        </w:rPr>
-        <w:t xml:space="preserve"> of the time that the test workload is executing. If program run-time is short (less than 15 seconds), it may be necessary to increase program run-time by using a larger data set or more loop iterations to obtain</w:t>
-      </w:r>
-      <w:r>
-        <w:rPr>
-          <w:rFonts w:cs="Verdana"/>
-          <w:color w:val="000000"/>
-        </w:rPr>
-        <w:t xml:space="preserve"> a statistically useful result.</w:t>
-      </w:r>
-    </w:p>
-    <w:p>
-      <w:pPr>
-        <w:widowControl w:val="0"/>
-        <w:autoSpaceDE w:val="0"/>
-        <w:autoSpaceDN w:val="0"/>
-        <w:adjustRightInd w:val="0"/>
-        <w:spacing w:before="105" w:after="105" w:line="240" w:lineRule="auto"/>
-        <w:rPr>
-          <w:rFonts w:cs="Verdana"/>
-          <w:color w:val="000000"/>
-        </w:rPr>
-      </w:pPr>
-      <w:r>
-        <w:rPr>
-          <w:rFonts w:cs="Verdana"/>
-          <w:color w:val="000000"/>
-        </w:rPr>
-        <w:t>Deciding how many samples are enough requires a working knowledge about the characteristics of the workload under test. Scientific applications often have tight inner loops that are executed several times. In these situations, samples are being aggregated rapidly within the inner loops</w:t>
-      </w:r>
-      <w:r>
-        <w:rPr>
-          <w:rFonts w:cs="Verdana"/>
-          <w:color w:val="000000"/>
-        </w:rPr>
-        <w:t>,</w:t>
-      </w:r>
-      <w:r>
-        <w:rPr>
-          <w:rFonts w:cs="Verdana"/>
-          <w:color w:val="000000"/>
-        </w:rPr>
-        <w:t xml:space="preserve"> and even a fairly short run-time yields a statistically useful number of samples. Other workloads, like transaction processing, usually have just a few inner loops, and the profiles are relatively "flat." For flat workloads, a longer measurement period is required to aggregate samples in code regions of interest.</w:t>
-      </w:r>
-    </w:p>
-    <w:p>
-      <w:pPr>
-        <w:pStyle w:val="Heading5"/>
-      </w:pPr>
-      <w:bookmarkStart w:id="6" w:name="_topic_AssessPerformance"/>
-      <w:bookmarkEnd w:id="6"/>
       <w:r>
         <w:lastRenderedPageBreak/>
         <w:t>Assess Performance</w:t>
@@ -3733,8 +3724,8 @@
       <w:pPr>
         <w:pStyle w:val="Heading5"/>
       </w:pPr>
-      <w:bookmarkStart w:id="7" w:name="_topic_InstructionBasedSampling"/>
-      <w:bookmarkEnd w:id="7"/>
+      <w:bookmarkStart w:id="6" w:name="_topic_InstructionBasedSampling"/>
+      <w:bookmarkEnd w:id="6"/>
       <w:r>
         <w:t>Instruction-Based Sampling</w:t>
       </w:r>
@@ -9565,8 +9556,8 @@
       <w:pPr>
         <w:pStyle w:val="Heading5"/>
       </w:pPr>
-      <w:bookmarkStart w:id="8" w:name="_topic_InvestigateBranching"/>
-      <w:bookmarkEnd w:id="8"/>
+      <w:bookmarkStart w:id="7" w:name="_topic_InvestigateBranching"/>
+      <w:bookmarkEnd w:id="7"/>
       <w:r>
         <w:t>Investigate Branching</w:t>
       </w:r>
@@ -9925,8 +9916,8 @@
       <w:pPr>
         <w:pStyle w:val="Heading5"/>
       </w:pPr>
-      <w:bookmarkStart w:id="9" w:name="_topic_InvestigateDataAccess"/>
-      <w:bookmarkEnd w:id="9"/>
+      <w:bookmarkStart w:id="8" w:name="_topic_InvestigateDataAccess"/>
+      <w:bookmarkEnd w:id="8"/>
       <w:r>
         <w:t>Investigate Data Access</w:t>
       </w:r>
@@ -10350,8 +10341,8 @@
       <w:pPr>
         <w:pStyle w:val="Heading5"/>
       </w:pPr>
-      <w:bookmarkStart w:id="10" w:name="_topic_InvestigateInstructionAccess"/>
-      <w:bookmarkEnd w:id="10"/>
+      <w:bookmarkStart w:id="9" w:name="_topic_InvestigateInstructionAccess"/>
+      <w:bookmarkEnd w:id="9"/>
       <w:r>
         <w:t>Investigate Instruction Access</w:t>
       </w:r>
@@ -10684,8 +10675,8 @@
       <w:pPr>
         <w:pStyle w:val="Heading5"/>
       </w:pPr>
-      <w:bookmarkStart w:id="11" w:name="_topic_InvestigateL2CacheAccess"/>
-      <w:bookmarkEnd w:id="11"/>
+      <w:bookmarkStart w:id="10" w:name="_topic_InvestigateL2CacheAccess"/>
+      <w:bookmarkEnd w:id="10"/>
       <w:r>
         <w:t>Investigate L2 Cache Access</w:t>
       </w:r>
@@ -10968,13 +10959,13 @@
       <w:pPr>
         <w:pStyle w:val="Heading5"/>
       </w:pPr>
-      <w:bookmarkStart w:id="12" w:name="_topic_CustomProfile"/>
-      <w:bookmarkStart w:id="13" w:name="_Ref371468272"/>
+      <w:bookmarkStart w:id="11" w:name="_topic_CustomProfile"/>
+      <w:bookmarkStart w:id="12" w:name="_Ref371468272"/>
+      <w:bookmarkEnd w:id="11"/>
+      <w:r>
+        <w:t>Cache Line Utilization</w:t>
+      </w:r>
       <w:bookmarkEnd w:id="12"/>
-      <w:r>
-        <w:t>Cache Line Utilization</w:t>
-      </w:r>
-      <w:bookmarkEnd w:id="13"/>
       <w:r>
         <w:fldChar w:fldCharType="begin"/>
       </w:r>
@@ -11626,8 +11617,8 @@
       <w:pPr>
         <w:pStyle w:val="Heading5"/>
       </w:pPr>
-      <w:bookmarkStart w:id="14" w:name="_Custom_Profile"/>
-      <w:bookmarkEnd w:id="14"/>
+      <w:bookmarkStart w:id="13" w:name="_Custom_Profile"/>
+      <w:bookmarkEnd w:id="13"/>
       <w:r>
         <w:t>Custom Profile</w:t>
       </w:r>
@@ -12195,13 +12186,13 @@
       <w:pPr>
         <w:pStyle w:val="Heading3"/>
       </w:pPr>
-      <w:bookmarkStart w:id="15" w:name="_topic_CPUProfileSession"/>
-      <w:bookmarkStart w:id="16" w:name="_Toc371468523"/>
+      <w:bookmarkStart w:id="14" w:name="_topic_CPUProfileSession"/>
+      <w:bookmarkStart w:id="15" w:name="_Toc371468523"/>
+      <w:bookmarkEnd w:id="14"/>
+      <w:r>
+        <w:t>CPU Profile Session</w:t>
+      </w:r>
       <w:bookmarkEnd w:id="15"/>
-      <w:r>
-        <w:t>CPU Profile Session</w:t>
-      </w:r>
-      <w:bookmarkEnd w:id="16"/>
       <w:r>
         <w:fldChar w:fldCharType="begin"/>
       </w:r>
@@ -12492,8 +12483,8 @@
       <w:pPr>
         <w:pStyle w:val="Heading4"/>
       </w:pPr>
-      <w:bookmarkStart w:id="17" w:name="_topic_ExecuteCPUProfileSession"/>
-      <w:bookmarkEnd w:id="17"/>
+      <w:bookmarkStart w:id="16" w:name="_topic_ExecuteCPUProfileSession"/>
+      <w:bookmarkEnd w:id="16"/>
       <w:r>
         <w:t xml:space="preserve">Execute </w:t>
       </w:r>
@@ -12578,6 +12569,7 @@
       <w:r>
         <w:rPr>
           <w:noProof/>
+          <w:lang w:bidi="ar-SA"/>
         </w:rPr>
         <w:lastRenderedPageBreak/>
         <w:drawing>
@@ -12779,6 +12771,7 @@
         <w:rPr>
           <w:rFonts w:cs="Arial"/>
           <w:noProof/>
+          <w:lang w:bidi="ar-SA"/>
         </w:rPr>
         <w:drawing>
           <wp:inline distT="0" distB="0" distL="0" distR="0" wp14:anchorId="13326A2F" wp14:editId="10205562">
@@ -12900,6 +12893,7 @@
         <w:rPr>
           <w:rFonts w:cs="Arial"/>
           <w:noProof/>
+          <w:lang w:bidi="ar-SA"/>
         </w:rPr>
         <w:drawing>
           <wp:inline distT="0" distB="0" distL="0" distR="0" wp14:anchorId="43784EF1" wp14:editId="7979522F">
@@ -13036,8 +13030,8 @@
       <w:pPr>
         <w:pStyle w:val="Heading4"/>
       </w:pPr>
-      <w:bookmarkStart w:id="18" w:name="_topic_CPUProfileGlobalSettings"/>
-      <w:bookmarkEnd w:id="18"/>
+      <w:bookmarkStart w:id="17" w:name="_topic_CPUProfileGlobalSettings"/>
+      <w:bookmarkEnd w:id="17"/>
       <w:r>
         <w:t>Attach to Process</w:t>
       </w:r>
@@ -13205,6 +13199,7 @@
       <w:r>
         <w:rPr>
           <w:noProof/>
+          <w:lang w:bidi="ar-SA"/>
         </w:rPr>
         <w:lastRenderedPageBreak/>
         <w:drawing>
@@ -13331,6 +13326,7 @@
         <w:rPr>
           <w:rFonts w:cs="Arial"/>
           <w:noProof/>
+          <w:lang w:bidi="ar-SA"/>
         </w:rPr>
         <w:drawing>
           <wp:inline distT="0" distB="0" distL="0" distR="0" wp14:anchorId="4687AB46" wp14:editId="5DC264BC">
@@ -13489,6 +13485,7 @@
           <w:rFonts w:cs="Verdana"/>
           <w:noProof/>
           <w:color w:val="000000"/>
+          <w:lang w:bidi="ar-SA"/>
         </w:rPr>
         <w:lastRenderedPageBreak/>
         <w:drawing>
@@ -13681,8 +13678,8 @@
       <w:pPr>
         <w:pStyle w:val="Heading4"/>
       </w:pPr>
-      <w:bookmarkStart w:id="19" w:name="_CPU_Profile_Global"/>
-      <w:bookmarkEnd w:id="19"/>
+      <w:bookmarkStart w:id="18" w:name="_CPU_Profile_Global"/>
+      <w:bookmarkEnd w:id="18"/>
       <w:r>
         <w:t>CPU Profile Global Settings</w:t>
       </w:r>
@@ -13995,6 +13992,7 @@
         <w:rPr>
           <w:rFonts w:cs="Arial"/>
           <w:noProof/>
+          <w:lang w:bidi="ar-SA"/>
         </w:rPr>
         <w:lastRenderedPageBreak/>
         <w:drawing>
@@ -14213,8 +14211,8 @@
       <w:pPr>
         <w:pStyle w:val="Heading4"/>
       </w:pPr>
-      <w:bookmarkStart w:id="20" w:name="_topic_CPUProfileProjectOptions"/>
-      <w:bookmarkEnd w:id="20"/>
+      <w:bookmarkStart w:id="19" w:name="_topic_CPUProfileProjectOptions"/>
+      <w:bookmarkEnd w:id="19"/>
       <w:r>
         <w:t>CPU Profile Project Options</w:t>
       </w:r>
@@ -14337,7 +14335,7 @@
       <w:pPr>
         <w:pStyle w:val="Subheader13"/>
       </w:pPr>
-      <w:bookmarkStart w:id="21" w:name="OLE_LINK9"/>
+      <w:bookmarkStart w:id="20" w:name="OLE_LINK9"/>
       <w:r>
         <w:t>Profile Settings Page</w:t>
       </w:r>
@@ -14348,8 +14346,8 @@
       </w:r>
     </w:p>
     <w:p>
-      <w:bookmarkStart w:id="22" w:name="OLE_LINK10"/>
-      <w:bookmarkEnd w:id="21"/>
+      <w:bookmarkStart w:id="21" w:name="OLE_LINK10"/>
+      <w:bookmarkEnd w:id="20"/>
       <w:r>
         <w:t>The “Profile Type” settings page will help you set the profile type of the current project and the profile scope:</w:t>
       </w:r>
@@ -14360,7 +14358,7 @@
         <w:t xml:space="preserve"> </w:t>
       </w:r>
     </w:p>
-    <w:bookmarkEnd w:id="22"/>
+    <w:bookmarkEnd w:id="21"/>
     <w:p>
       <w:pPr>
         <w:jc w:val="center"/>
@@ -14371,6 +14369,7 @@
       <w:r>
         <w:rPr>
           <w:noProof/>
+          <w:lang w:bidi="ar-SA"/>
         </w:rPr>
         <w:drawing>
           <wp:inline distT="0" distB="0" distL="0" distR="0" wp14:anchorId="3554DAE7" wp14:editId="2DDA94BC">
@@ -14596,7 +14595,7 @@
                 <w:color w:val="000000"/>
               </w:rPr>
             </w:pPr>
-            <w:bookmarkStart w:id="23" w:name="OLE_LINK71"/>
+            <w:bookmarkStart w:id="22" w:name="OLE_LINK71"/>
             <w:r>
               <w:rPr>
                 <w:rFonts w:cs="Verdana"/>
@@ -14604,7 +14603,7 @@
               </w:rPr>
               <w:t xml:space="preserve">System-Wide Profile – the profile session will collect data </w:t>
             </w:r>
-            <w:bookmarkStart w:id="24" w:name="OLE_LINK8"/>
+            <w:bookmarkStart w:id="23" w:name="OLE_LINK8"/>
             <w:r>
               <w:rPr>
                 <w:rFonts w:cs="Verdana"/>
@@ -14612,7 +14611,7 @@
               </w:rPr>
               <w:t>for each of the running processes in the system</w:t>
             </w:r>
-            <w:bookmarkEnd w:id="23"/>
+            <w:bookmarkEnd w:id="22"/>
             <w:r>
               <w:rPr>
                 <w:rFonts w:cs="Verdana"/>
@@ -14621,7 +14620,7 @@
               <w:t>.</w:t>
             </w:r>
           </w:p>
-          <w:bookmarkEnd w:id="24"/>
+          <w:bookmarkEnd w:id="23"/>
           <w:p>
             <w:pPr>
               <w:widowControl w:val="0"/>
@@ -14662,7 +14661,7 @@
       <w:pPr>
         <w:pStyle w:val="Subheader13"/>
       </w:pPr>
-      <w:bookmarkStart w:id="25" w:name="OLE_LINK17"/>
+      <w:bookmarkStart w:id="24" w:name="OLE_LINK17"/>
       <w:r>
         <w:t>CPU Profile Settings Page</w:t>
       </w:r>
@@ -14683,7 +14682,7 @@
         <w:t xml:space="preserve"> </w:t>
       </w:r>
     </w:p>
-    <w:bookmarkEnd w:id="25"/>
+    <w:bookmarkEnd w:id="24"/>
     <w:p>
       <w:pPr>
         <w:jc w:val="center"/>
@@ -14691,6 +14690,7 @@
       <w:r>
         <w:rPr>
           <w:noProof/>
+          <w:lang w:bidi="ar-SA"/>
         </w:rPr>
         <w:lastRenderedPageBreak/>
         <w:drawing>
@@ -15014,7 +15014,7 @@
                 <w:color w:val="000000"/>
               </w:rPr>
             </w:pPr>
-            <w:bookmarkStart w:id="26" w:name="OLE_LINK14"/>
+            <w:bookmarkStart w:id="25" w:name="OLE_LINK14"/>
             <w:r>
               <w:rPr>
                 <w:rFonts w:cs="Verdana"/>
@@ -15063,7 +15063,7 @@
               </w:rPr>
               <w:t>Selecting one of these options will sample the call stack with an up to the depth of 2 / 32 / 64 / 128 / 392 levels.</w:t>
             </w:r>
-            <w:bookmarkEnd w:id="26"/>
+            <w:bookmarkEnd w:id="25"/>
           </w:p>
           <w:p>
             <w:pPr>
@@ -15523,8 +15523,8 @@
       </w:tr>
     </w:tbl>
     <w:p>
-      <w:bookmarkStart w:id="27" w:name="_topic_AdvancedCPUProfilingConfiguratio"/>
-      <w:bookmarkEnd w:id="27"/>
+      <w:bookmarkStart w:id="26" w:name="_topic_AdvancedCPUProfilingConfiguratio"/>
+      <w:bookmarkEnd w:id="26"/>
     </w:p>
     <w:p/>
     <w:p>
@@ -15553,6 +15553,7 @@
       <w:r>
         <w:rPr>
           <w:noProof/>
+          <w:lang w:bidi="ar-SA"/>
         </w:rPr>
         <w:lastRenderedPageBreak/>
         <w:drawing>
@@ -15618,7 +15619,7 @@
           <w:color w:val="000000"/>
         </w:rPr>
       </w:pPr>
-      <w:bookmarkStart w:id="28" w:name="OLE_LINK18"/>
+      <w:bookmarkStart w:id="27" w:name="OLE_LINK18"/>
       <w:r>
         <w:rPr>
           <w:rFonts w:cs="Verdana"/>
@@ -15763,7 +15764,7 @@
         <w:t>emove all the selected events.</w:t>
       </w:r>
     </w:p>
-    <w:bookmarkEnd w:id="28"/>
+    <w:bookmarkEnd w:id="27"/>
     <w:p>
       <w:pPr>
         <w:pStyle w:val="ListParagraph"/>
@@ -16137,12 +16138,12 @@
             <w:pPr>
               <w:pStyle w:val="Subheader26"/>
             </w:pPr>
-            <w:bookmarkStart w:id="29" w:name="OLE_LINK19"/>
+            <w:bookmarkStart w:id="28" w:name="OLE_LINK19"/>
             <w:r>
               <w:lastRenderedPageBreak/>
               <w:t>Available Events</w:t>
             </w:r>
-            <w:bookmarkEnd w:id="29"/>
+            <w:bookmarkEnd w:id="28"/>
           </w:p>
         </w:tc>
         <w:tc>
@@ -17173,8 +17174,8 @@
       <w:pPr>
         <w:pStyle w:val="Heading3"/>
       </w:pPr>
-      <w:bookmarkStart w:id="30" w:name="_topic_CPUProfileDataAnalysis"/>
-      <w:bookmarkEnd w:id="30"/>
+      <w:bookmarkStart w:id="29" w:name="_topic_CPUProfileDataAnalysis"/>
+      <w:bookmarkEnd w:id="29"/>
       <w:r>
         <w:t>CPU Profile Data Analysis</w:t>
       </w:r>
@@ -17639,8 +17640,8 @@
       <w:pPr>
         <w:pStyle w:val="Heading4"/>
       </w:pPr>
-      <w:bookmarkStart w:id="31" w:name="_topic_CPUProfileSessionExplorer"/>
-      <w:bookmarkEnd w:id="31"/>
+      <w:bookmarkStart w:id="30" w:name="_topic_CPUProfileSessionExplorer"/>
+      <w:bookmarkEnd w:id="30"/>
       <w:r>
         <w:t>CPU Profile Session Explorer</w:t>
       </w:r>
@@ -17861,6 +17862,7 @@
           <w:rFonts w:cs="Verdana"/>
           <w:noProof/>
           <w:color w:val="000000"/>
+          <w:lang w:bidi="ar-SA"/>
         </w:rPr>
         <w:lastRenderedPageBreak/>
         <w:drawing>
@@ -18160,6 +18162,7 @@
           <w:rFonts w:cs="Verdana"/>
           <w:noProof/>
           <w:color w:val="000000"/>
+          <w:lang w:bidi="ar-SA"/>
         </w:rPr>
         <w:lastRenderedPageBreak/>
         <w:drawing>
@@ -18307,6 +18310,7 @@
           <w:rFonts w:cs="Verdana"/>
           <w:noProof/>
           <w:color w:val="000000"/>
+          <w:lang w:bidi="ar-SA"/>
         </w:rPr>
         <w:drawing>
           <wp:inline distT="0" distB="0" distL="0" distR="0" wp14:anchorId="57240CAB" wp14:editId="1D06CDF0">
@@ -18425,6 +18429,7 @@
           <w:rFonts w:cs="Verdana"/>
           <w:noProof/>
           <w:color w:val="000000"/>
+          <w:lang w:bidi="ar-SA"/>
         </w:rPr>
         <w:lastRenderedPageBreak/>
         <w:drawing>
@@ -18475,8 +18480,8 @@
       <w:pPr>
         <w:pStyle w:val="Heading4"/>
       </w:pPr>
-      <w:bookmarkStart w:id="32" w:name="_topic_ProfileSessionOverviewPage"/>
-      <w:bookmarkEnd w:id="32"/>
+      <w:bookmarkStart w:id="31" w:name="_topic_ProfileSessionOverviewPage"/>
+      <w:bookmarkEnd w:id="31"/>
       <w:r>
         <w:t>Profile Session Overview Page</w:t>
       </w:r>
@@ -18677,6 +18682,7 @@
           <w:rFonts w:cs="Verdana"/>
           <w:noProof/>
           <w:color w:val="000000"/>
+          <w:lang w:bidi="ar-SA"/>
         </w:rPr>
         <w:lastRenderedPageBreak/>
         <w:drawing>
@@ -18889,6 +18895,7 @@
           <w:rFonts w:cs="Verdana"/>
           <w:noProof/>
           <w:color w:val="000000"/>
+          <w:lang w:bidi="ar-SA"/>
         </w:rPr>
         <w:lastRenderedPageBreak/>
         <w:drawing>
@@ -19002,6 +19009,7 @@
           <w:rFonts w:cs="Verdana"/>
           <w:noProof/>
           <w:color w:val="000000"/>
+          <w:lang w:bidi="ar-SA"/>
         </w:rPr>
         <w:drawing>
           <wp:inline distT="0" distB="0" distL="0" distR="0" wp14:anchorId="74BBF057" wp14:editId="690031B7">
@@ -19539,6 +19547,7 @@
           <w:rFonts w:cs="Verdana"/>
           <w:noProof/>
           <w:color w:val="000000"/>
+          <w:lang w:bidi="ar-SA"/>
         </w:rPr>
         <w:lastRenderedPageBreak/>
         <w:drawing>
@@ -19724,8 +19733,8 @@
           <w:color w:val="000000"/>
         </w:rPr>
       </w:pPr>
-      <w:bookmarkStart w:id="33" w:name="_topic_ProfileSessionModulesView"/>
-      <w:bookmarkEnd w:id="33"/>
+      <w:bookmarkStart w:id="32" w:name="_topic_ProfileSessionModulesView"/>
+      <w:bookmarkEnd w:id="32"/>
       <w:r>
         <w:rPr>
           <w:rFonts w:cs="Verdana"/>
@@ -19910,6 +19919,7 @@
           <w:rFonts w:cs="Verdana"/>
           <w:noProof/>
           <w:color w:val="000000"/>
+          <w:lang w:bidi="ar-SA"/>
         </w:rPr>
         <w:lastRenderedPageBreak/>
         <w:drawing>
@@ -20152,6 +20162,7 @@
           <w:rFonts w:cs="Verdana"/>
           <w:noProof/>
           <w:color w:val="000000"/>
+          <w:lang w:bidi="ar-SA"/>
         </w:rPr>
         <w:lastRenderedPageBreak/>
         <w:drawing>
@@ -20310,6 +20321,7 @@
           <w:rFonts w:cs="Verdana"/>
           <w:noProof/>
           <w:color w:val="000000"/>
+          <w:lang w:bidi="ar-SA"/>
         </w:rPr>
         <w:lastRenderedPageBreak/>
         <w:drawing>
@@ -20589,6 +20601,7 @@
         <w:rPr>
           <w:rFonts w:cs="Arial"/>
           <w:noProof/>
+          <w:lang w:bidi="ar-SA"/>
         </w:rPr>
         <w:drawing>
           <wp:inline distT="0" distB="0" distL="0" distR="0" wp14:anchorId="7B57F912" wp14:editId="78FB2770">
@@ -20663,6 +20676,7 @@
         <w:rPr>
           <w:rFonts w:cs="Arial"/>
           <w:noProof/>
+          <w:lang w:bidi="ar-SA"/>
         </w:rPr>
         <w:lastRenderedPageBreak/>
         <w:drawing>
@@ -20794,6 +20808,7 @@
           <w:rFonts w:cs="Verdana"/>
           <w:noProof/>
           <w:color w:val="000000"/>
+          <w:lang w:bidi="ar-SA"/>
         </w:rPr>
         <w:drawing>
           <wp:inline distT="0" distB="0" distL="0" distR="0" wp14:anchorId="74D37B42" wp14:editId="702C8F6E">
@@ -20856,8 +20871,8 @@
       <w:pPr>
         <w:pStyle w:val="Heading4"/>
       </w:pPr>
-      <w:bookmarkStart w:id="34" w:name="_topic_ProfileSessionFunctionsView"/>
-      <w:bookmarkEnd w:id="34"/>
+      <w:bookmarkStart w:id="33" w:name="_topic_ProfileSessionFunctionsView"/>
+      <w:bookmarkEnd w:id="33"/>
       <w:r>
         <w:t>Profile Session Functions View</w:t>
       </w:r>
@@ -20928,6 +20943,7 @@
           <w:rFonts w:cs="Verdana"/>
           <w:noProof/>
           <w:color w:val="000000"/>
+          <w:lang w:bidi="ar-SA"/>
         </w:rPr>
         <w:lastRenderedPageBreak/>
         <w:drawing>
@@ -21103,6 +21119,7 @@
         <w:rPr>
           <w:rFonts w:cs="Arial"/>
           <w:noProof/>
+          <w:lang w:bidi="ar-SA"/>
         </w:rPr>
         <w:lastRenderedPageBreak/>
         <w:drawing>
@@ -22083,6 +22100,7 @@
         <w:rPr>
           <w:rFonts w:cs="Arial"/>
           <w:noProof/>
+          <w:lang w:bidi="ar-SA"/>
         </w:rPr>
         <w:drawing>
           <wp:inline distT="0" distB="0" distL="0" distR="0" wp14:anchorId="7E375E99" wp14:editId="2D351463">
@@ -22340,6 +22358,7 @@
         <w:rPr>
           <w:rFonts w:cs="Arial"/>
           <w:noProof/>
+          <w:lang w:bidi="ar-SA"/>
         </w:rPr>
         <w:drawing>
           <wp:inline distT="0" distB="0" distL="0" distR="0" wp14:anchorId="685BD6BB" wp14:editId="2649A9B0">
@@ -22445,6 +22464,7 @@
           <w:rFonts w:cs="Verdana"/>
           <w:noProof/>
           <w:color w:val="000000"/>
+          <w:lang w:bidi="ar-SA"/>
         </w:rPr>
         <w:drawing>
           <wp:inline distT="0" distB="0" distL="0" distR="0" wp14:anchorId="0CC0F020" wp14:editId="10D22903">
@@ -22935,6 +22955,7 @@
         <w:rPr>
           <w:rFonts w:cs="Arial"/>
           <w:noProof/>
+          <w:lang w:bidi="ar-SA"/>
         </w:rPr>
         <w:drawing>
           <wp:inline distT="0" distB="0" distL="0" distR="0" wp14:anchorId="7777D0B4" wp14:editId="4A8E8B04">
@@ -23069,6 +23090,7 @@
           <w:rFonts w:cs="Verdana"/>
           <w:noProof/>
           <w:color w:val="000000"/>
+          <w:lang w:bidi="ar-SA"/>
         </w:rPr>
         <w:drawing>
           <wp:inline distT="0" distB="0" distL="0" distR="0" wp14:anchorId="5977FB95" wp14:editId="6AFB68E1">
@@ -23462,8 +23484,8 @@
       <w:pPr>
         <w:pStyle w:val="Heading4"/>
       </w:pPr>
-      <w:bookmarkStart w:id="35" w:name="_topic_ProfileSessionCallGraphView"/>
-      <w:bookmarkEnd w:id="35"/>
+      <w:bookmarkStart w:id="34" w:name="_topic_ProfileSessionCallGraphView"/>
+      <w:bookmarkEnd w:id="34"/>
       <w:r>
         <w:t>Profile Session Call Graph View</w:t>
       </w:r>
@@ -23731,6 +23753,7 @@
           <w:rFonts w:cs="Verdana"/>
           <w:noProof/>
           <w:color w:val="000000"/>
+          <w:lang w:bidi="ar-SA"/>
         </w:rPr>
         <w:lastRenderedPageBreak/>
         <w:drawing>
@@ -23925,6 +23948,7 @@
         <w:rPr>
           <w:rFonts w:cs="Arial"/>
           <w:noProof/>
+          <w:lang w:bidi="ar-SA"/>
         </w:rPr>
         <w:lastRenderedPageBreak/>
         <w:drawing>
@@ -24103,6 +24127,7 @@
         <w:rPr>
           <w:rFonts w:cs="Arial"/>
           <w:noProof/>
+          <w:lang w:bidi="ar-SA"/>
         </w:rPr>
         <w:drawing>
           <wp:inline distT="0" distB="0" distL="0" distR="0" wp14:anchorId="23B704ED" wp14:editId="3F44CC65">
@@ -24310,6 +24335,7 @@
         <w:rPr>
           <w:rFonts w:cs="Arial"/>
           <w:noProof/>
+          <w:lang w:bidi="ar-SA"/>
         </w:rPr>
         <w:drawing>
           <wp:inline distT="0" distB="0" distL="0" distR="0" wp14:anchorId="4D620AEE" wp14:editId="454A3283">
@@ -24481,6 +24507,7 @@
         <w:rPr>
           <w:rFonts w:cs="Arial"/>
           <w:noProof/>
+          <w:lang w:bidi="ar-SA"/>
         </w:rPr>
         <w:lastRenderedPageBreak/>
         <w:drawing>
@@ -24674,6 +24701,7 @@
         <w:rPr>
           <w:rFonts w:cs="Arial"/>
           <w:noProof/>
+          <w:lang w:bidi="ar-SA"/>
         </w:rPr>
         <w:drawing>
           <wp:inline distT="0" distB="0" distL="0" distR="0" wp14:anchorId="659A3427" wp14:editId="67CFAFB5">
@@ -25379,6 +25407,7 @@
         <w:rPr>
           <w:rFonts w:cs="Arial"/>
           <w:noProof/>
+          <w:lang w:bidi="ar-SA"/>
         </w:rPr>
         <w:drawing>
           <wp:inline distT="0" distB="0" distL="0" distR="0" wp14:anchorId="2594900B" wp14:editId="4F66AEF1">
@@ -25812,6 +25841,7 @@
         <w:rPr>
           <w:rFonts w:cs="Arial"/>
           <w:noProof/>
+          <w:lang w:bidi="ar-SA"/>
         </w:rPr>
         <w:drawing>
           <wp:inline distT="0" distB="0" distL="0" distR="0" wp14:anchorId="31522F30" wp14:editId="38E923E6">
@@ -26360,6 +26390,7 @@
         <w:rPr>
           <w:rFonts w:cs="Arial"/>
           <w:noProof/>
+          <w:lang w:bidi="ar-SA"/>
         </w:rPr>
         <w:drawing>
           <wp:inline distT="0" distB="0" distL="0" distR="0" wp14:anchorId="6312F1C3" wp14:editId="68D1C36B">
@@ -26837,6 +26868,7 @@
           <w:rFonts w:cs="Verdana"/>
           <w:noProof/>
           <w:color w:val="000000"/>
+          <w:lang w:bidi="ar-SA"/>
         </w:rPr>
         <w:lastRenderedPageBreak/>
         <w:drawing>
@@ -27019,6 +27051,7 @@
         <w:rPr>
           <w:rFonts w:cs="Arial"/>
           <w:noProof/>
+          <w:lang w:bidi="ar-SA"/>
         </w:rPr>
         <w:drawing>
           <wp:inline distT="0" distB="0" distL="0" distR="0" wp14:anchorId="10A0BAB9" wp14:editId="0127F8C5">
@@ -27279,6 +27312,7 @@
         <w:rPr>
           <w:rFonts w:cs="Arial"/>
           <w:noProof/>
+          <w:lang w:bidi="ar-SA"/>
         </w:rPr>
         <w:drawing>
           <wp:inline distT="0" distB="0" distL="0" distR="0" wp14:anchorId="757F3B76" wp14:editId="2D1909EB">
@@ -27527,6 +27561,7 @@
       <w:r>
         <w:rPr>
           <w:noProof/>
+          <w:lang w:bidi="ar-SA"/>
         </w:rPr>
         <w:lastRenderedPageBreak/>
         <w:drawing>
@@ -27777,6 +27812,7 @@
           <w:rFonts w:cs="Verdana"/>
           <w:noProof/>
           <w:color w:val="000000"/>
+          <w:lang w:bidi="ar-SA"/>
         </w:rPr>
         <w:drawing>
           <wp:inline distT="0" distB="0" distL="0" distR="0" wp14:anchorId="572A4E92" wp14:editId="0D150A5D">
@@ -28375,8 +28411,8 @@
       <w:pPr>
         <w:pStyle w:val="Heading4"/>
       </w:pPr>
-      <w:bookmarkStart w:id="36" w:name="_topic_ProfileSessionSourceDASMView"/>
-      <w:bookmarkEnd w:id="36"/>
+      <w:bookmarkStart w:id="35" w:name="_topic_ProfileSessionSourceDASMView"/>
+      <w:bookmarkEnd w:id="35"/>
       <w:r>
         <w:t>Profile Session Source or Disassembly</w:t>
       </w:r>
@@ -28513,6 +28549,7 @@
       <w:r>
         <w:rPr>
           <w:noProof/>
+          <w:lang w:bidi="ar-SA"/>
         </w:rPr>
         <w:drawing>
           <wp:inline distT="0" distB="0" distL="0" distR="0" wp14:anchorId="718E2886" wp14:editId="31C386F2">
@@ -28807,6 +28844,7 @@
       <w:r>
         <w:rPr>
           <w:noProof/>
+          <w:lang w:bidi="ar-SA"/>
         </w:rPr>
         <w:lastRenderedPageBreak/>
         <w:drawing>
@@ -28868,6 +28906,7 @@
       <w:r>
         <w:rPr>
           <w:noProof/>
+          <w:lang w:bidi="ar-SA"/>
         </w:rPr>
         <w:drawing>
           <wp:inline distT="0" distB="0" distL="0" distR="0" wp14:anchorId="4DFBE83A" wp14:editId="5408D12F">
@@ -29070,6 +29109,7 @@
       <w:r>
         <w:rPr>
           <w:noProof/>
+          <w:lang w:bidi="ar-SA"/>
         </w:rPr>
         <w:drawing>
           <wp:inline distT="0" distB="0" distL="0" distR="0" wp14:anchorId="714DE94A" wp14:editId="54FBA754">
@@ -29201,6 +29241,7 @@
       <w:r>
         <w:rPr>
           <w:noProof/>
+          <w:lang w:bidi="ar-SA"/>
         </w:rPr>
         <w:lastRenderedPageBreak/>
         <w:drawing>
@@ -29615,6 +29656,7 @@
       <w:r>
         <w:rPr>
           <w:noProof/>
+          <w:lang w:bidi="ar-SA"/>
         </w:rPr>
         <w:lastRenderedPageBreak/>
         <w:drawing>
@@ -29726,6 +29768,7 @@
       <w:r>
         <w:rPr>
           <w:noProof/>
+          <w:lang w:bidi="ar-SA"/>
         </w:rPr>
         <w:drawing>
           <wp:inline distT="0" distB="0" distL="0" distR="0" wp14:anchorId="0C188708" wp14:editId="2400F86D">
@@ -29830,6 +29873,7 @@
       <w:r>
         <w:rPr>
           <w:noProof/>
+          <w:lang w:bidi="ar-SA"/>
         </w:rPr>
         <w:drawing>
           <wp:inline distT="0" distB="0" distL="0" distR="0" wp14:anchorId="5447421E" wp14:editId="4CC04E8B">
@@ -30045,6 +30089,7 @@
       <w:r>
         <w:rPr>
           <w:noProof/>
+          <w:lang w:bidi="ar-SA"/>
         </w:rPr>
         <w:drawing>
           <wp:inline distT="0" distB="0" distL="0" distR="0" wp14:anchorId="697948FB" wp14:editId="2E93AEFF">
@@ -30168,6 +30213,7 @@
         <w:rPr>
           <w:b w:val="0"/>
           <w:noProof/>
+          <w:lang w:bidi="ar-SA"/>
         </w:rPr>
         <w:drawing>
           <wp:inline distT="0" distB="0" distL="0" distR="0" wp14:anchorId="6BA7F5EF" wp14:editId="2592C956">
@@ -30310,6 +30356,7 @@
       <w:r>
         <w:rPr>
           <w:noProof/>
+          <w:lang w:bidi="ar-SA"/>
         </w:rPr>
         <w:lastRenderedPageBreak/>
         <w:drawing>
@@ -30522,6 +30569,7 @@
       <w:r>
         <w:rPr>
           <w:noProof/>
+          <w:lang w:bidi="ar-SA"/>
         </w:rPr>
         <w:drawing>
           <wp:inline distT="0" distB="0" distL="0" distR="0" wp14:anchorId="2597E01C" wp14:editId="4E7D50D0">
@@ -30636,6 +30684,7 @@
       <w:r>
         <w:rPr>
           <w:noProof/>
+          <w:lang w:bidi="ar-SA"/>
         </w:rPr>
         <w:lastRenderedPageBreak/>
         <w:drawing>
@@ -31054,13 +31103,13 @@
       <w:pPr>
         <w:pStyle w:val="Heading4"/>
       </w:pPr>
-      <w:bookmarkStart w:id="37" w:name="_topic_ProfileSessionDisplaySettings"/>
-      <w:bookmarkStart w:id="38" w:name="_Ref375568398"/>
+      <w:bookmarkStart w:id="36" w:name="_topic_ProfileSessionDisplaySettings"/>
+      <w:bookmarkStart w:id="37" w:name="_Ref375568398"/>
+      <w:bookmarkEnd w:id="36"/>
+      <w:r>
+        <w:t>Profile Session Display Settings</w:t>
+      </w:r>
       <w:bookmarkEnd w:id="37"/>
-      <w:r>
-        <w:t>Profile Session Display Settings</w:t>
-      </w:r>
-      <w:bookmarkEnd w:id="38"/>
       <w:r>
         <w:fldChar w:fldCharType="begin"/>
       </w:r>
@@ -31178,6 +31227,7 @@
           <w:rFonts w:cs="Verdana"/>
           <w:noProof/>
           <w:color w:val="000000"/>
+          <w:lang w:bidi="ar-SA"/>
         </w:rPr>
         <w:drawing>
           <wp:inline distT="0" distB="0" distL="0" distR="0" wp14:anchorId="5845F60E" wp14:editId="0EFD4F34">
@@ -31254,6 +31304,7 @@
           <w:rFonts w:cs="Verdana"/>
           <w:noProof/>
           <w:color w:val="000000"/>
+          <w:lang w:bidi="ar-SA"/>
         </w:rPr>
         <w:lastRenderedPageBreak/>
         <w:drawing>
@@ -31725,6 +31776,7 @@
           <w:rFonts w:cs="Verdana"/>
           <w:noProof/>
           <w:color w:val="000000"/>
+          <w:lang w:bidi="ar-SA"/>
         </w:rPr>
         <w:drawing>
           <wp:inline distT="0" distB="0" distL="0" distR="0" wp14:anchorId="0BD4C392" wp14:editId="7C5F61B2">
@@ -31846,6 +31898,7 @@
       <w:r>
         <w:rPr>
           <w:noProof/>
+          <w:lang w:bidi="ar-SA"/>
         </w:rPr>
         <w:lastRenderedPageBreak/>
         <w:drawing>
@@ -32081,6 +32134,7 @@
             <w:r>
               <w:rPr>
                 <w:noProof/>
+                <w:lang w:bidi="ar-SA"/>
               </w:rPr>
               <w:drawing>
                 <wp:inline distT="0" distB="0" distL="0" distR="0" wp14:anchorId="6DCB4A8F" wp14:editId="2AF845E3">
@@ -32143,6 +32197,7 @@
                 <w:rFonts w:cs="Verdana"/>
                 <w:noProof/>
                 <w:color w:val="000000"/>
+                <w:lang w:bidi="ar-SA"/>
               </w:rPr>
               <w:drawing>
                 <wp:inline distT="0" distB="0" distL="0" distR="0" wp14:anchorId="119DEBB6" wp14:editId="72685B36">
@@ -32252,6 +32307,7 @@
                 <w:rFonts w:cs="Verdana"/>
                 <w:noProof/>
                 <w:color w:val="000000"/>
+                <w:lang w:bidi="ar-SA"/>
               </w:rPr>
               <w:drawing>
                 <wp:inline distT="0" distB="0" distL="0" distR="0" wp14:anchorId="28802C5E" wp14:editId="5832CE77">
@@ -32314,6 +32370,7 @@
                 <w:rFonts w:cs="Verdana"/>
                 <w:noProof/>
                 <w:color w:val="000000"/>
+                <w:lang w:bidi="ar-SA"/>
               </w:rPr>
               <w:drawing>
                 <wp:inline distT="0" distB="0" distL="0" distR="0" wp14:anchorId="30278D8A" wp14:editId="786DA698">
@@ -32430,8 +32487,8 @@
       <w:pPr>
         <w:pStyle w:val="Heading4"/>
       </w:pPr>
-      <w:bookmarkStart w:id="39" w:name="_topic_ImportingProfileData"/>
-      <w:bookmarkEnd w:id="39"/>
+      <w:bookmarkStart w:id="38" w:name="_topic_ImportingProfileData"/>
+      <w:bookmarkEnd w:id="38"/>
       <w:r>
         <w:t>Importing Profile Data</w:t>
       </w:r>
@@ -32463,12 +32520,142 @@
           <w:color w:val="000000"/>
         </w:rPr>
       </w:pPr>
-      <w:r>
-        <w:rPr>
-          <w:rFonts w:cs="Verdana"/>
-          <w:color w:val="000000"/>
-        </w:rPr>
-        <w:t>The profile data in a CodeXL EBP file can be imported into a CodeXL project.</w:t>
+    </w:p>
+    <w:p>
+      <w:pPr>
+        <w:widowControl w:val="0"/>
+        <w:autoSpaceDE w:val="0"/>
+        <w:autoSpaceDN w:val="0"/>
+        <w:adjustRightInd w:val="0"/>
+        <w:spacing w:before="105" w:after="105" w:line="240" w:lineRule="auto"/>
+        <w:rPr>
+          <w:rFonts w:cs="Verdana"/>
+          <w:color w:val="000000"/>
+        </w:rPr>
+      </w:pPr>
+      <w:r>
+        <w:rPr>
+          <w:rFonts w:cs="Verdana"/>
+          <w:color w:val="000000"/>
+        </w:rPr>
+        <w:t>CodeXL CpuProfiler allows importing of various profile data files. The supported formats are:</w:t>
+      </w:r>
+    </w:p>
+    <w:p>
+      <w:pPr>
+        <w:pStyle w:val="ListParagraph"/>
+        <w:widowControl w:val="0"/>
+        <w:numPr>
+          <w:ilvl w:val="0"/>
+          <w:numId w:val="54"/>
+        </w:numPr>
+        <w:autoSpaceDE w:val="0"/>
+        <w:autoSpaceDN w:val="0"/>
+        <w:adjustRightInd w:val="0"/>
+        <w:spacing w:before="105" w:after="105" w:line="240" w:lineRule="auto"/>
+        <w:rPr>
+          <w:rFonts w:cs="Verdana"/>
+          <w:color w:val="000000"/>
+        </w:rPr>
+      </w:pPr>
+      <w:r>
+        <w:rPr>
+          <w:rFonts w:cs="Verdana"/>
+          <w:color w:val="000000"/>
+        </w:rPr>
+        <w:t>.prd</w:t>
+      </w:r>
+      <w:r>
+        <w:rPr>
+          <w:rFonts w:cs="Verdana"/>
+          <w:color w:val="000000"/>
+        </w:rPr>
+        <w:t xml:space="preserve"> – Raw data file </w:t>
+      </w:r>
+      <w:r>
+        <w:rPr>
+          <w:rFonts w:cs="Verdana"/>
+          <w:color w:val="000000"/>
+        </w:rPr>
+        <w:t xml:space="preserve">on </w:t>
+      </w:r>
+      <w:r>
+        <w:rPr>
+          <w:rFonts w:cs="Verdana"/>
+          <w:color w:val="000000"/>
+        </w:rPr>
+        <w:t>Windows platform.</w:t>
+      </w:r>
+    </w:p>
+    <w:p>
+      <w:pPr>
+        <w:pStyle w:val="ListParagraph"/>
+        <w:widowControl w:val="0"/>
+        <w:numPr>
+          <w:ilvl w:val="0"/>
+          <w:numId w:val="54"/>
+        </w:numPr>
+        <w:autoSpaceDE w:val="0"/>
+        <w:autoSpaceDN w:val="0"/>
+        <w:adjustRightInd w:val="0"/>
+        <w:spacing w:before="105" w:after="105" w:line="240" w:lineRule="auto"/>
+        <w:rPr>
+          <w:rFonts w:cs="Verdana"/>
+          <w:color w:val="000000"/>
+        </w:rPr>
+      </w:pPr>
+      <w:r>
+        <w:rPr>
+          <w:rFonts w:cs="Verdana"/>
+          <w:color w:val="000000"/>
+        </w:rPr>
+        <w:t xml:space="preserve">.caperf </w:t>
+      </w:r>
+      <w:r>
+        <w:rPr>
+          <w:rFonts w:cs="Verdana"/>
+          <w:color w:val="000000"/>
+        </w:rPr>
+        <w:t>– Raw data file on Linux platform.</w:t>
+      </w:r>
+    </w:p>
+    <w:p>
+      <w:pPr>
+        <w:pStyle w:val="ListParagraph"/>
+        <w:widowControl w:val="0"/>
+        <w:numPr>
+          <w:ilvl w:val="0"/>
+          <w:numId w:val="54"/>
+        </w:numPr>
+        <w:autoSpaceDE w:val="0"/>
+        <w:autoSpaceDN w:val="0"/>
+        <w:adjustRightInd w:val="0"/>
+        <w:spacing w:before="105" w:after="105" w:line="240" w:lineRule="auto"/>
+        <w:rPr>
+          <w:rFonts w:cs="Verdana"/>
+          <w:color w:val="000000"/>
+        </w:rPr>
+      </w:pPr>
+      <w:r>
+        <w:rPr>
+          <w:rFonts w:cs="Verdana"/>
+          <w:color w:val="000000"/>
+        </w:rPr>
+        <w:t xml:space="preserve">.ebp </w:t>
+      </w:r>
+      <w:r>
+        <w:rPr>
+          <w:rFonts w:cs="Verdana"/>
+          <w:color w:val="000000"/>
+        </w:rPr>
+        <w:t>–</w:t>
+      </w:r>
+      <w:r>
+        <w:rPr>
+          <w:rFonts w:cs="Verdana"/>
+          <w:color w:val="000000"/>
+        </w:rPr>
+        <w:t xml:space="preserve"> Processed</w:t>
       </w:r>
       <w:r>
         <w:rPr>
@@ -32482,8 +32669,178 @@
           <w:rFonts w:cs="Verdana"/>
           <w:color w:val="000000"/>
         </w:rPr>
-        <w:t>A new session is created for the profile data.</w:t>
-      </w:r>
+        <w:t xml:space="preserve">profile </w:t>
+      </w:r>
+      <w:r>
+        <w:rPr>
+          <w:rFonts w:cs="Verdana"/>
+          <w:color w:val="000000"/>
+        </w:rPr>
+        <w:t>data file.</w:t>
+      </w:r>
+      <w:r>
+        <w:rPr>
+          <w:rFonts w:cs="Verdana"/>
+          <w:color w:val="000000"/>
+        </w:rPr>
+        <w:t xml:space="preserve"> This is an obsolete format.</w:t>
+      </w:r>
+    </w:p>
+    <w:p>
+      <w:pPr>
+        <w:pStyle w:val="ListParagraph"/>
+        <w:widowControl w:val="0"/>
+        <w:numPr>
+          <w:ilvl w:val="0"/>
+          <w:numId w:val="54"/>
+        </w:numPr>
+        <w:autoSpaceDE w:val="0"/>
+        <w:autoSpaceDN w:val="0"/>
+        <w:adjustRightInd w:val="0"/>
+        <w:spacing w:before="105" w:after="105" w:line="240" w:lineRule="auto"/>
+        <w:rPr>
+          <w:rFonts w:cs="Verdana"/>
+          <w:color w:val="000000"/>
+        </w:rPr>
+      </w:pPr>
+      <w:r>
+        <w:rPr>
+          <w:rFonts w:cs="Verdana"/>
+          <w:color w:val="000000"/>
+        </w:rPr>
+        <w:lastRenderedPageBreak/>
+        <w:t>.cxlcpdb</w:t>
+      </w:r>
+      <w:r>
+        <w:rPr>
+          <w:rFonts w:cs="Verdana"/>
+          <w:color w:val="000000"/>
+        </w:rPr>
+        <w:t xml:space="preserve"> </w:t>
+      </w:r>
+      <w:r>
+        <w:rPr>
+          <w:rFonts w:cs="Verdana"/>
+          <w:color w:val="000000"/>
+        </w:rPr>
+        <w:t xml:space="preserve">– </w:t>
+      </w:r>
+      <w:r>
+        <w:rPr>
+          <w:rFonts w:cs="Verdana"/>
+          <w:color w:val="000000"/>
+        </w:rPr>
+        <w:t>Processed</w:t>
+      </w:r>
+      <w:r>
+        <w:rPr>
+          <w:rFonts w:cs="Verdana"/>
+          <w:color w:val="000000"/>
+        </w:rPr>
+        <w:t xml:space="preserve"> </w:t>
+      </w:r>
+      <w:r>
+        <w:rPr>
+          <w:rFonts w:cs="Verdana"/>
+          <w:color w:val="000000"/>
+        </w:rPr>
+        <w:t>profile data</w:t>
+      </w:r>
+      <w:r>
+        <w:rPr>
+          <w:rFonts w:cs="Verdana"/>
+          <w:color w:val="000000"/>
+        </w:rPr>
+        <w:t xml:space="preserve"> </w:t>
+      </w:r>
+      <w:r>
+        <w:rPr>
+          <w:rFonts w:cs="Verdana"/>
+          <w:color w:val="000000"/>
+        </w:rPr>
+        <w:t>file</w:t>
+      </w:r>
+      <w:r>
+        <w:rPr>
+          <w:rFonts w:cs="Verdana"/>
+          <w:color w:val="000000"/>
+        </w:rPr>
+        <w:t>.</w:t>
+      </w:r>
+    </w:p>
+    <w:p>
+      <w:pPr>
+        <w:widowControl w:val="0"/>
+        <w:autoSpaceDE w:val="0"/>
+        <w:autoSpaceDN w:val="0"/>
+        <w:adjustRightInd w:val="0"/>
+        <w:spacing w:before="105" w:after="105" w:line="240" w:lineRule="auto"/>
+        <w:rPr>
+          <w:rFonts w:cs="Verdana"/>
+          <w:color w:val="000000"/>
+        </w:rPr>
+      </w:pPr>
+    </w:p>
+    <w:p>
+      <w:pPr>
+        <w:widowControl w:val="0"/>
+        <w:autoSpaceDE w:val="0"/>
+        <w:autoSpaceDN w:val="0"/>
+        <w:adjustRightInd w:val="0"/>
+        <w:spacing w:before="105" w:after="105" w:line="240" w:lineRule="auto"/>
+        <w:rPr>
+          <w:rFonts w:cs="Verdana"/>
+          <w:color w:val="000000"/>
+        </w:rPr>
+      </w:pPr>
+      <w:r>
+        <w:rPr>
+          <w:rFonts w:cs="Verdana"/>
+          <w:color w:val="000000"/>
+        </w:rPr>
+        <w:t>Above file format</w:t>
+      </w:r>
+      <w:r>
+        <w:rPr>
+          <w:rFonts w:cs="Verdana"/>
+          <w:color w:val="000000"/>
+        </w:rPr>
+        <w:t>s</w:t>
+      </w:r>
+      <w:r>
+        <w:rPr>
+          <w:rFonts w:cs="Verdana"/>
+          <w:color w:val="000000"/>
+        </w:rPr>
+        <w:t xml:space="preserve"> can be imported into a CodeXL project. A new session is created for the </w:t>
+      </w:r>
+      <w:r>
+        <w:rPr>
+          <w:rFonts w:cs="Verdana"/>
+          <w:color w:val="000000"/>
+        </w:rPr>
+        <w:t xml:space="preserve">imported </w:t>
+      </w:r>
+      <w:r>
+        <w:rPr>
+          <w:rFonts w:cs="Verdana"/>
+          <w:color w:val="000000"/>
+        </w:rPr>
+        <w:t>profile data.</w:t>
+      </w:r>
+    </w:p>
+    <w:p>
+      <w:pPr>
+        <w:widowControl w:val="0"/>
+        <w:autoSpaceDE w:val="0"/>
+        <w:autoSpaceDN w:val="0"/>
+        <w:adjustRightInd w:val="0"/>
+        <w:spacing w:before="105" w:after="105" w:line="240" w:lineRule="auto"/>
+        <w:rPr>
+          <w:rFonts w:cs="Verdana"/>
+          <w:color w:val="000000"/>
+        </w:rPr>
+      </w:pPr>
     </w:p>
     <w:p>
       <w:pPr>
@@ -32586,8 +32943,8 @@
           <w:rFonts w:cs="Verdana"/>
           <w:noProof/>
           <w:color w:val="000000"/>
-        </w:rPr>
-        <w:lastRenderedPageBreak/>
+          <w:lang w:bidi="ar-SA"/>
+        </w:rPr>
         <w:drawing>
           <wp:inline distT="0" distB="0" distL="0" distR="0" wp14:anchorId="4C48A390" wp14:editId="3ED86345">
             <wp:extent cx="12060333" cy="7554379"/>
@@ -32666,6 +33023,7 @@
           <w:rFonts w:cs="Verdana"/>
           <w:color w:val="000000"/>
         </w:rPr>
+        <w:lastRenderedPageBreak/>
         <w:t xml:space="preserve">Click </w:t>
       </w:r>
       <w:r>
@@ -32716,7 +33074,35 @@
           <w:rFonts w:cs="Verdana"/>
           <w:color w:val="000000"/>
         </w:rPr>
-        <w:t>Select the CodeXL EBP file to be imported into the project.</w:t>
+        <w:t xml:space="preserve">Select </w:t>
+      </w:r>
+      <w:r>
+        <w:rPr>
+          <w:rFonts w:cs="Verdana"/>
+          <w:color w:val="000000"/>
+        </w:rPr>
+        <w:t xml:space="preserve">any of </w:t>
+      </w:r>
+      <w:r>
+        <w:rPr>
+          <w:rFonts w:cs="Verdana"/>
+          <w:color w:val="000000"/>
+        </w:rPr>
+        <w:t xml:space="preserve">the CodeXL </w:t>
+      </w:r>
+      <w:r>
+        <w:rPr>
+          <w:rFonts w:cs="Verdana"/>
+          <w:color w:val="000000"/>
+        </w:rPr>
+        <w:t>.ebp/.prd/.caperf/.cxlcpdb</w:t>
+      </w:r>
+      <w:r>
+        <w:rPr>
+          <w:rFonts w:cs="Verdana"/>
+          <w:color w:val="000000"/>
+        </w:rPr>
+        <w:t xml:space="preserve"> file to be imported into the project.</w:t>
       </w:r>
       <w:r>
         <w:rPr>
@@ -32741,8 +33127,8 @@
         <w:rPr>
           <w:rFonts w:cs="Arial"/>
           <w:noProof/>
-        </w:rPr>
-        <w:lastRenderedPageBreak/>
+          <w:lang w:bidi="ar-SA"/>
+        </w:rPr>
         <w:drawing>
           <wp:inline distT="0" distB="0" distL="0" distR="0" wp14:anchorId="4CA6B5E4" wp14:editId="1039F49A">
             <wp:extent cx="12060333" cy="7535327"/>
@@ -32853,6 +33239,7 @@
         <w:rPr>
           <w:rFonts w:cs="Arial"/>
           <w:noProof/>
+          <w:lang w:bidi="ar-SA"/>
         </w:rPr>
         <w:lastRenderedPageBreak/>
         <w:drawing>
@@ -32915,8 +33302,8 @@
       <w:pPr>
         <w:pStyle w:val="Heading4"/>
       </w:pPr>
-      <w:bookmarkStart w:id="40" w:name="_topic_SavingProfileData"/>
-      <w:bookmarkEnd w:id="40"/>
+      <w:bookmarkStart w:id="39" w:name="_topic_SavingProfileData"/>
+      <w:bookmarkEnd w:id="39"/>
       <w:r>
         <w:t>Saving Profile Data</w:t>
       </w:r>
@@ -33144,6 +33531,7 @@
           <w:rFonts w:cs="Verdana"/>
           <w:noProof/>
           <w:color w:val="000000"/>
+          <w:lang w:bidi="ar-SA"/>
         </w:rPr>
         <w:lastRenderedPageBreak/>
         <w:drawing>
@@ -33332,6 +33720,7 @@
         <w:rPr>
           <w:rFonts w:cs="Arial"/>
           <w:noProof/>
+          <w:lang w:bidi="ar-SA"/>
         </w:rPr>
         <w:lastRenderedPageBreak/>
         <w:drawing>
@@ -33444,6 +33833,7 @@
         <w:rPr>
           <w:rFonts w:cs="Arial"/>
           <w:noProof/>
+          <w:lang w:bidi="ar-SA"/>
         </w:rPr>
         <w:lastRenderedPageBreak/>
         <w:drawing>
@@ -33514,16 +33904,16 @@
           <w:docGrid w:linePitch="299"/>
         </w:sectPr>
       </w:pPr>
-      <w:bookmarkStart w:id="41" w:name="_topic_GPUProfiler"/>
+      <w:bookmarkStart w:id="40" w:name="_topic_GPUProfiler"/>
+      <w:bookmarkEnd w:id="40"/>
+    </w:p>
+    <w:p>
+      <w:pPr>
+        <w:pStyle w:val="Heading3"/>
+      </w:pPr>
+      <w:bookmarkStart w:id="41" w:name="_CPU_Profile_Command"/>
+      <w:bookmarkStart w:id="42" w:name="CPUProfileCommandLineInterface"/>
       <w:bookmarkEnd w:id="41"/>
-    </w:p>
-    <w:p>
-      <w:pPr>
-        <w:pStyle w:val="Heading3"/>
-      </w:pPr>
-      <w:bookmarkStart w:id="42" w:name="_CPU_Profile_Command"/>
-      <w:bookmarkStart w:id="43" w:name="CPUProfileCommandLineInterface"/>
-      <w:bookmarkEnd w:id="42"/>
       <w:r>
         <w:lastRenderedPageBreak/>
         <w:t xml:space="preserve">CPU </w:t>
@@ -33531,7 +33921,7 @@
       <w:r>
         <w:t>Profile Command Line Interface</w:t>
       </w:r>
-      <w:bookmarkEnd w:id="43"/>
+      <w:bookmarkEnd w:id="42"/>
       <w:r>
         <w:fldChar w:fldCharType="begin"/>
       </w:r>
@@ -34721,7 +35111,7 @@
               </w:rPr>
               <w:t xml:space="preserve">allstack sampling with default </w:t>
             </w:r>
-            <w:bookmarkStart w:id="44" w:name="OLE_LINK15"/>
+            <w:bookmarkStart w:id="43" w:name="OLE_LINK15"/>
             <w:r>
               <w:rPr>
                 <w:rFonts w:cs="Verdana"/>
@@ -34757,7 +35147,7 @@
               </w:rPr>
               <w:t xml:space="preserve"> </w:t>
             </w:r>
-            <w:bookmarkEnd w:id="44"/>
+            <w:bookmarkEnd w:id="43"/>
             <w:r>
               <w:rPr>
                 <w:rFonts w:cs="Verdana"/>
@@ -35608,6 +35998,49 @@
                 <w:color w:val="000000"/>
               </w:rPr>
               <w:t>n &lt;n&gt; in seconds.</w:t>
+            </w:r>
+          </w:p>
+          <w:p>
+            <w:pPr>
+              <w:widowControl w:val="0"/>
+              <w:autoSpaceDE w:val="0"/>
+              <w:autoSpaceDN w:val="0"/>
+              <w:adjustRightInd w:val="0"/>
+              <w:spacing w:before="105" w:after="105"/>
+              <w:rPr>
+                <w:rFonts w:cs="Verdana"/>
+                <w:color w:val="000000"/>
+              </w:rPr>
+            </w:pPr>
+            <w:r>
+              <w:rPr>
+                <w:rFonts w:cs="Verdana"/>
+                <w:color w:val="000000"/>
+              </w:rPr>
+              <w:t>If n is 0, then wait indefinitely.</w:t>
+            </w:r>
+            <w:r>
+              <w:rPr>
+                <w:rFonts w:cs="Verdana"/>
+                <w:color w:val="000000"/>
+              </w:rPr>
+              <w:t xml:space="preserve"> This option is expected to be used only when the launched application is instrumented to control the profile data collection using the enable/disable APIs defined in CXLActivityLogger</w:t>
+            </w:r>
+            <w:r>
+              <w:rPr>
+                <w:rFonts w:cs="Verdana"/>
+                <w:color w:val="000000"/>
+              </w:rPr>
+              <w:t xml:space="preserve"> library, which is</w:t>
+            </w:r>
+            <w:bookmarkStart w:id="44" w:name="_GoBack"/>
+            <w:bookmarkEnd w:id="44"/>
+            <w:r>
+              <w:rPr>
+                <w:rFonts w:cs="Verdana"/>
+                <w:color w:val="000000"/>
+              </w:rPr>
+              <w:t xml:space="preserve"> provided along with CodeXL installer.</w:t>
             </w:r>
           </w:p>
         </w:tc>
@@ -35997,6 +36430,14 @@
             <w:r>
               <w:rPr>
                 <w:rFonts w:cs="Verdana"/>
+                <w:b/>
+                <w:color w:val="000000"/>
+              </w:rPr>
+              <w:t xml:space="preserve"> or .cxlcpdb</w:t>
+            </w:r>
+            <w:r>
+              <w:rPr>
+                <w:rFonts w:cs="Verdana"/>
                 <w:color w:val="000000"/>
               </w:rPr>
               <w:t>) can be specified</w:t>
@@ -36079,21 +36520,21 @@
                 <w:rFonts w:cs="Verdana"/>
                 <w:color w:val="000000"/>
               </w:rPr>
-              <w:t>the processed data file (</w:t>
-            </w:r>
-            <w:r>
-              <w:rPr>
-                <w:rFonts w:cs="Verdana"/>
-                <w:color w:val="000000"/>
-              </w:rPr>
-              <w:t>ebp</w:t>
-            </w:r>
-            <w:r>
-              <w:rPr>
-                <w:rFonts w:cs="Verdana"/>
-                <w:color w:val="000000"/>
-              </w:rPr>
-              <w:t xml:space="preserve"> and imd) will be created. The d</w:t>
+              <w:t xml:space="preserve">the processed data file </w:t>
+            </w:r>
+            <w:r>
+              <w:rPr>
+                <w:rFonts w:cs="Verdana"/>
+                <w:color w:val="000000"/>
+              </w:rPr>
+              <w:t>.cxlcpdb</w:t>
+            </w:r>
+            <w:r>
+              <w:rPr>
+                <w:rFonts w:cs="Verdana"/>
+                <w:color w:val="000000"/>
+              </w:rPr>
+              <w:t xml:space="preserve"> will be created. The d</w:t>
             </w:r>
             <w:r>
               <w:rPr>
@@ -36345,6 +36786,7 @@
                 <w:b/>
                 <w:color w:val="000000"/>
               </w:rPr>
+              <w:lastRenderedPageBreak/>
               <w:t>o</w:t>
             </w:r>
             <w:r>
@@ -36517,7 +36959,6 @@
                 <w:rFonts w:cs="Verdana"/>
                 <w:color w:val="000000"/>
               </w:rPr>
-              <w:lastRenderedPageBreak/>
               <w:t xml:space="preserve">Options </w:t>
             </w:r>
             <w:r>
@@ -37710,6 +38151,7 @@
           <w:rFonts w:cs="Verdana"/>
           <w:color w:val="000000"/>
         </w:rPr>
+        <w:lastRenderedPageBreak/>
         <w:t>&lt;/dc_configuration&gt;</w:t>
       </w:r>
     </w:p>
@@ -37744,7 +38186,21 @@
           <w:rFonts w:cs="Verdana"/>
           <w:color w:val="000000"/>
         </w:rPr>
-        <w:t>A collection configuration contains &lt;tbp&gt;, &gt;ebp&gt;, &lt;ibs&gt; or &lt;clu&gt; elements. Each element describes a data collection configuration of type indicated by its element name. A collection configuration should contain one or more non duplicate elements.</w:t>
+        <w:t>A collection</w:t>
+      </w:r>
+      <w:r>
+        <w:rPr>
+          <w:rFonts w:cs="Verdana"/>
+          <w:color w:val="000000"/>
+        </w:rPr>
+        <w:t xml:space="preserve"> configuration contains &lt;tbp&gt;, &lt;</w:t>
+      </w:r>
+      <w:r>
+        <w:rPr>
+          <w:rFonts w:cs="Verdana"/>
+          <w:color w:val="000000"/>
+        </w:rPr>
+        <w:t>ebp&gt;, &lt;ibs&gt; or &lt;clu&gt; elements. Each element describes a data collection configuration of type indicated by its element name. A collection configuration should contain one or more non duplicate elements.</w:t>
       </w:r>
     </w:p>
     <w:p>
@@ -37752,7 +38208,6 @@
         <w:pStyle w:val="Heading5"/>
       </w:pPr>
       <w:r>
-        <w:lastRenderedPageBreak/>
         <w:t>TBP Collection Configuration</w:t>
       </w:r>
     </w:p>
@@ -38777,7 +39232,6 @@
           <w:rFonts w:cs="Verdana"/>
           <w:color w:val="000000"/>
         </w:rPr>
-        <w:lastRenderedPageBreak/>
         <w:t>Sample EBP configuration:</w:t>
       </w:r>
     </w:p>
@@ -39810,6 +40264,7 @@
           <w:rFonts w:cs="Verdana"/>
           <w:color w:val="000000"/>
         </w:rPr>
+        <w:lastRenderedPageBreak/>
         <w:tab/>
       </w:r>
       <w:r>
@@ -39895,7 +40350,6 @@
         <w:pStyle w:val="Heading5"/>
       </w:pPr>
       <w:r>
-        <w:lastRenderedPageBreak/>
         <w:t>CLU Collection Configuration</w:t>
       </w:r>
     </w:p>
@@ -45320,6 +45774,95 @@
     </w:lvl>
   </w:abstractNum>
   <w:abstractNum w:abstractNumId="29" w15:restartNumberingAfterBreak="0">
+    <w:nsid w:val="55CA7A89"/>
+    <w:multiLevelType w:val="hybridMultilevel"/>
+    <w:tmpl w:val="5AB447D4"/>
+    <w:lvl w:ilvl="0" w:tplc="04090011">
+      <w:start w:val="1"/>
+      <w:numFmt w:val="decimal"/>
+      <w:lvlText w:val="%1)"/>
+      <w:lvlJc w:val="left"/>
+      <w:pPr>
+        <w:ind w:left="720" w:hanging="360"/>
+      </w:pPr>
+      <w:rPr>
+        <w:rFonts w:hint="default"/>
+      </w:rPr>
+    </w:lvl>
+    <w:lvl w:ilvl="1" w:tplc="04090019" w:tentative="1">
+      <w:start w:val="1"/>
+      <w:numFmt w:val="lowerLetter"/>
+      <w:lvlText w:val="%2."/>
+      <w:lvlJc w:val="left"/>
+      <w:pPr>
+        <w:ind w:left="1440" w:hanging="360"/>
+      </w:pPr>
+    </w:lvl>
+    <w:lvl w:ilvl="2" w:tplc="0409001B" w:tentative="1">
+      <w:start w:val="1"/>
+      <w:numFmt w:val="lowerRoman"/>
+      <w:lvlText w:val="%3."/>
+      <w:lvlJc w:val="right"/>
+      <w:pPr>
+        <w:ind w:left="2160" w:hanging="180"/>
+      </w:pPr>
+    </w:lvl>
+    <w:lvl w:ilvl="3" w:tplc="0409000F" w:tentative="1">
+      <w:start w:val="1"/>
+      <w:numFmt w:val="decimal"/>
+      <w:lvlText w:val="%4."/>
+      <w:lvlJc w:val="left"/>
+      <w:pPr>
+        <w:ind w:left="2880" w:hanging="360"/>
+      </w:pPr>
+    </w:lvl>
+    <w:lvl w:ilvl="4" w:tplc="04090019" w:tentative="1">
+      <w:start w:val="1"/>
+      <w:numFmt w:val="lowerLetter"/>
+      <w:lvlText w:val="%5."/>
+      <w:lvlJc w:val="left"/>
+      <w:pPr>
+        <w:ind w:left="3600" w:hanging="360"/>
+      </w:pPr>
+    </w:lvl>
+    <w:lvl w:ilvl="5" w:tplc="0409001B" w:tentative="1">
+      <w:start w:val="1"/>
+      <w:numFmt w:val="lowerRoman"/>
+      <w:lvlText w:val="%6."/>
+      <w:lvlJc w:val="right"/>
+      <w:pPr>
+        <w:ind w:left="4320" w:hanging="180"/>
+      </w:pPr>
+    </w:lvl>
+    <w:lvl w:ilvl="6" w:tplc="0409000F" w:tentative="1">
+      <w:start w:val="1"/>
+      <w:numFmt w:val="decimal"/>
+      <w:lvlText w:val="%7."/>
+      <w:lvlJc w:val="left"/>
+      <w:pPr>
+        <w:ind w:left="5040" w:hanging="360"/>
+      </w:pPr>
+    </w:lvl>
+    <w:lvl w:ilvl="7" w:tplc="04090019" w:tentative="1">
+      <w:start w:val="1"/>
+      <w:numFmt w:val="lowerLetter"/>
+      <w:lvlText w:val="%8."/>
+      <w:lvlJc w:val="left"/>
+      <w:pPr>
+        <w:ind w:left="5760" w:hanging="360"/>
+      </w:pPr>
+    </w:lvl>
+    <w:lvl w:ilvl="8" w:tplc="0409001B" w:tentative="1">
+      <w:start w:val="1"/>
+      <w:numFmt w:val="lowerRoman"/>
+      <w:lvlText w:val="%9."/>
+      <w:lvlJc w:val="right"/>
+      <w:pPr>
+        <w:ind w:left="6480" w:hanging="180"/>
+      </w:pPr>
+    </w:lvl>
+  </w:abstractNum>
+  <w:abstractNum w:abstractNumId="30" w15:restartNumberingAfterBreak="0">
     <w:nsid w:val="5A507B3D"/>
     <w:multiLevelType w:val="hybridMultilevel"/>
     <w:tmpl w:val="69E4A78E"/>
@@ -45405,7 +45948,7 @@
       </w:pPr>
     </w:lvl>
   </w:abstractNum>
-  <w:abstractNum w:abstractNumId="30" w15:restartNumberingAfterBreak="0">
+  <w:abstractNum w:abstractNumId="31" w15:restartNumberingAfterBreak="0">
     <w:nsid w:val="5BAA63CE"/>
     <w:multiLevelType w:val="hybridMultilevel"/>
     <w:tmpl w:val="F46A243A"/>
@@ -45520,7 +46063,7 @@
       </w:rPr>
     </w:lvl>
   </w:abstractNum>
-  <w:abstractNum w:abstractNumId="31" w15:restartNumberingAfterBreak="0">
+  <w:abstractNum w:abstractNumId="32" w15:restartNumberingAfterBreak="0">
     <w:nsid w:val="5D137EA9"/>
     <w:multiLevelType w:val="hybridMultilevel"/>
     <w:tmpl w:val="C72807CE"/>
@@ -45633,7 +46176,7 @@
       </w:rPr>
     </w:lvl>
   </w:abstractNum>
-  <w:abstractNum w:abstractNumId="32" w15:restartNumberingAfterBreak="0">
+  <w:abstractNum w:abstractNumId="33" w15:restartNumberingAfterBreak="0">
     <w:nsid w:val="6061357E"/>
     <w:multiLevelType w:val="hybridMultilevel"/>
     <w:tmpl w:val="BCC8C848"/>
@@ -45746,7 +46289,7 @@
       </w:rPr>
     </w:lvl>
   </w:abstractNum>
-  <w:abstractNum w:abstractNumId="33" w15:restartNumberingAfterBreak="0">
+  <w:abstractNum w:abstractNumId="34" w15:restartNumberingAfterBreak="0">
     <w:nsid w:val="615300E5"/>
     <w:multiLevelType w:val="hybridMultilevel"/>
     <w:tmpl w:val="156C493A"/>
@@ -45832,7 +46375,7 @@
       </w:pPr>
     </w:lvl>
   </w:abstractNum>
-  <w:abstractNum w:abstractNumId="34" w15:restartNumberingAfterBreak="0">
+  <w:abstractNum w:abstractNumId="35" w15:restartNumberingAfterBreak="0">
     <w:nsid w:val="69181935"/>
     <w:multiLevelType w:val="hybridMultilevel"/>
     <w:tmpl w:val="707A574E"/>
@@ -45945,7 +46488,7 @@
       </w:rPr>
     </w:lvl>
   </w:abstractNum>
-  <w:abstractNum w:abstractNumId="35" w15:restartNumberingAfterBreak="0">
+  <w:abstractNum w:abstractNumId="36" w15:restartNumberingAfterBreak="0">
     <w:nsid w:val="69623171"/>
     <w:multiLevelType w:val="hybridMultilevel"/>
     <w:tmpl w:val="D4B00182"/>
@@ -46058,7 +46601,7 @@
       </w:rPr>
     </w:lvl>
   </w:abstractNum>
-  <w:abstractNum w:abstractNumId="36" w15:restartNumberingAfterBreak="0">
+  <w:abstractNum w:abstractNumId="37" w15:restartNumberingAfterBreak="0">
     <w:nsid w:val="6A0D312F"/>
     <w:multiLevelType w:val="hybridMultilevel"/>
     <w:tmpl w:val="1D827838"/>
@@ -46171,7 +46714,7 @@
       </w:rPr>
     </w:lvl>
   </w:abstractNum>
-  <w:abstractNum w:abstractNumId="37" w15:restartNumberingAfterBreak="0">
+  <w:abstractNum w:abstractNumId="38" w15:restartNumberingAfterBreak="0">
     <w:nsid w:val="6A5F7BC3"/>
     <w:multiLevelType w:val="hybridMultilevel"/>
     <w:tmpl w:val="D412787A"/>
@@ -46289,7 +46832,7 @@
       </w:rPr>
     </w:lvl>
   </w:abstractNum>
-  <w:abstractNum w:abstractNumId="38" w15:restartNumberingAfterBreak="0">
+  <w:abstractNum w:abstractNumId="39" w15:restartNumberingAfterBreak="0">
     <w:nsid w:val="6A8A7576"/>
     <w:multiLevelType w:val="hybridMultilevel"/>
     <w:tmpl w:val="03CE6100"/>
@@ -46402,7 +46945,7 @@
       </w:rPr>
     </w:lvl>
   </w:abstractNum>
-  <w:abstractNum w:abstractNumId="39" w15:restartNumberingAfterBreak="0">
+  <w:abstractNum w:abstractNumId="40" w15:restartNumberingAfterBreak="0">
     <w:nsid w:val="6AF45900"/>
     <w:multiLevelType w:val="hybridMultilevel"/>
     <w:tmpl w:val="330A878A"/>
@@ -46491,7 +47034,7 @@
       </w:pPr>
     </w:lvl>
   </w:abstractNum>
-  <w:abstractNum w:abstractNumId="40" w15:restartNumberingAfterBreak="0">
+  <w:abstractNum w:abstractNumId="41" w15:restartNumberingAfterBreak="0">
     <w:nsid w:val="6F693DE8"/>
     <w:multiLevelType w:val="singleLevel"/>
     <w:tmpl w:val="63CE7B94"/>
@@ -46513,7 +47056,7 @@
       </w:rPr>
     </w:lvl>
   </w:abstractNum>
-  <w:abstractNum w:abstractNumId="41" w15:restartNumberingAfterBreak="0">
+  <w:abstractNum w:abstractNumId="42" w15:restartNumberingAfterBreak="0">
     <w:nsid w:val="737357AC"/>
     <w:multiLevelType w:val="hybridMultilevel"/>
     <w:tmpl w:val="5B5A040C"/>
@@ -46626,7 +47169,7 @@
       </w:rPr>
     </w:lvl>
   </w:abstractNum>
-  <w:abstractNum w:abstractNumId="42" w15:restartNumberingAfterBreak="0">
+  <w:abstractNum w:abstractNumId="43" w15:restartNumberingAfterBreak="0">
     <w:nsid w:val="75495570"/>
     <w:multiLevelType w:val="hybridMultilevel"/>
     <w:tmpl w:val="F6D4B424"/>
@@ -46739,7 +47282,7 @@
       </w:rPr>
     </w:lvl>
   </w:abstractNum>
-  <w:abstractNum w:abstractNumId="43" w15:restartNumberingAfterBreak="0">
+  <w:abstractNum w:abstractNumId="44" w15:restartNumberingAfterBreak="0">
     <w:nsid w:val="75837FB9"/>
     <w:multiLevelType w:val="hybridMultilevel"/>
     <w:tmpl w:val="4BB84970"/>
@@ -46852,7 +47395,7 @@
       </w:rPr>
     </w:lvl>
   </w:abstractNum>
-  <w:abstractNum w:abstractNumId="44" w15:restartNumberingAfterBreak="0">
+  <w:abstractNum w:abstractNumId="45" w15:restartNumberingAfterBreak="0">
     <w:nsid w:val="76AC7F3F"/>
     <w:multiLevelType w:val="hybridMultilevel"/>
     <w:tmpl w:val="D248B48C"/>
@@ -46965,7 +47508,7 @@
       </w:rPr>
     </w:lvl>
   </w:abstractNum>
-  <w:abstractNum w:abstractNumId="45" w15:restartNumberingAfterBreak="0">
+  <w:abstractNum w:abstractNumId="46" w15:restartNumberingAfterBreak="0">
     <w:nsid w:val="773C0925"/>
     <w:multiLevelType w:val="hybridMultilevel"/>
     <w:tmpl w:val="8E365AAC"/>
@@ -47078,7 +47621,7 @@
       </w:rPr>
     </w:lvl>
   </w:abstractNum>
-  <w:abstractNum w:abstractNumId="46" w15:restartNumberingAfterBreak="0">
+  <w:abstractNum w:abstractNumId="47" w15:restartNumberingAfterBreak="0">
     <w:nsid w:val="77C16962"/>
     <w:multiLevelType w:val="hybridMultilevel"/>
     <w:tmpl w:val="5F142182"/>
@@ -47164,7 +47707,7 @@
       </w:pPr>
     </w:lvl>
   </w:abstractNum>
-  <w:abstractNum w:abstractNumId="47" w15:restartNumberingAfterBreak="0">
+  <w:abstractNum w:abstractNumId="48" w15:restartNumberingAfterBreak="0">
     <w:nsid w:val="794C32CF"/>
     <w:multiLevelType w:val="hybridMultilevel"/>
     <w:tmpl w:val="DA520672"/>
@@ -47277,7 +47820,7 @@
       </w:rPr>
     </w:lvl>
   </w:abstractNum>
-  <w:abstractNum w:abstractNumId="48" w15:restartNumberingAfterBreak="0">
+  <w:abstractNum w:abstractNumId="49" w15:restartNumberingAfterBreak="0">
     <w:nsid w:val="79E931E9"/>
     <w:multiLevelType w:val="hybridMultilevel"/>
     <w:tmpl w:val="E5B6315A"/>
@@ -47390,7 +47933,7 @@
       </w:rPr>
     </w:lvl>
   </w:abstractNum>
-  <w:abstractNum w:abstractNumId="49" w15:restartNumberingAfterBreak="0">
+  <w:abstractNum w:abstractNumId="50" w15:restartNumberingAfterBreak="0">
     <w:nsid w:val="7B1D5771"/>
     <w:multiLevelType w:val="hybridMultilevel"/>
     <w:tmpl w:val="A3662C32"/>
@@ -47503,7 +48046,7 @@
       </w:rPr>
     </w:lvl>
   </w:abstractNum>
-  <w:abstractNum w:abstractNumId="50" w15:restartNumberingAfterBreak="0">
+  <w:abstractNum w:abstractNumId="51" w15:restartNumberingAfterBreak="0">
     <w:nsid w:val="7B293722"/>
     <w:multiLevelType w:val="hybridMultilevel"/>
     <w:tmpl w:val="9CF617C8"/>
@@ -47618,7 +48161,7 @@
       </w:rPr>
     </w:lvl>
   </w:abstractNum>
-  <w:abstractNum w:abstractNumId="51" w15:restartNumberingAfterBreak="0">
+  <w:abstractNum w:abstractNumId="52" w15:restartNumberingAfterBreak="0">
     <w:nsid w:val="7C8E15FB"/>
     <w:multiLevelType w:val="hybridMultilevel"/>
     <w:tmpl w:val="CEFAF5C2"/>
@@ -47733,7 +48276,7 @@
       </w:rPr>
     </w:lvl>
   </w:abstractNum>
-  <w:abstractNum w:abstractNumId="52" w15:restartNumberingAfterBreak="0">
+  <w:abstractNum w:abstractNumId="53" w15:restartNumberingAfterBreak="0">
     <w:nsid w:val="7EE02B81"/>
     <w:multiLevelType w:val="hybridMultilevel"/>
     <w:tmpl w:val="4C7A3C8C"/>
@@ -47847,7 +48390,7 @@
     </w:lvl>
   </w:abstractNum>
   <w:num w:numId="1">
-    <w:abstractNumId w:val="40"/>
+    <w:abstractNumId w:val="41"/>
   </w:num>
   <w:num w:numId="2">
     <w:abstractNumId w:val="3"/>
@@ -47856,13 +48399,13 @@
     <w:abstractNumId w:val="12"/>
   </w:num>
   <w:num w:numId="4">
-    <w:abstractNumId w:val="37"/>
+    <w:abstractNumId w:val="38"/>
   </w:num>
   <w:num w:numId="5">
-    <w:abstractNumId w:val="44"/>
+    <w:abstractNumId w:val="45"/>
   </w:num>
   <w:num w:numId="6">
-    <w:abstractNumId w:val="34"/>
+    <w:abstractNumId w:val="35"/>
   </w:num>
   <w:num w:numId="7">
     <w:abstractNumId w:val="15"/>
@@ -47874,7 +48417,7 @@
     <w:abstractNumId w:val="17"/>
   </w:num>
   <w:num w:numId="10">
-    <w:abstractNumId w:val="42"/>
+    <w:abstractNumId w:val="43"/>
   </w:num>
   <w:num w:numId="11">
     <w:abstractNumId w:val="7"/>
@@ -47889,16 +48432,16 @@
     <w:abstractNumId w:val="25"/>
   </w:num>
   <w:num w:numId="15">
-    <w:abstractNumId w:val="47"/>
+    <w:abstractNumId w:val="48"/>
   </w:num>
   <w:num w:numId="16">
-    <w:abstractNumId w:val="43"/>
+    <w:abstractNumId w:val="44"/>
   </w:num>
   <w:num w:numId="17">
-    <w:abstractNumId w:val="31"/>
+    <w:abstractNumId w:val="32"/>
   </w:num>
   <w:num w:numId="18">
-    <w:abstractNumId w:val="48"/>
+    <w:abstractNumId w:val="49"/>
   </w:num>
   <w:num w:numId="19">
     <w:abstractNumId w:val="16"/>
@@ -47907,7 +48450,7 @@
     <w:abstractNumId w:val="14"/>
   </w:num>
   <w:num w:numId="21">
-    <w:abstractNumId w:val="38"/>
+    <w:abstractNumId w:val="39"/>
   </w:num>
   <w:num w:numId="22">
     <w:abstractNumId w:val="1"/>
@@ -47931,25 +48474,25 @@
     <w:abstractNumId w:val="10"/>
   </w:num>
   <w:num w:numId="29">
-    <w:abstractNumId w:val="46"/>
+    <w:abstractNumId w:val="47"/>
   </w:num>
   <w:num w:numId="30">
     <w:abstractNumId w:val="19"/>
   </w:num>
   <w:num w:numId="31">
-    <w:abstractNumId w:val="29"/>
+    <w:abstractNumId w:val="30"/>
   </w:num>
   <w:num w:numId="32">
-    <w:abstractNumId w:val="33"/>
+    <w:abstractNumId w:val="34"/>
   </w:num>
   <w:num w:numId="33">
-    <w:abstractNumId w:val="52"/>
+    <w:abstractNumId w:val="53"/>
   </w:num>
   <w:num w:numId="34">
-    <w:abstractNumId w:val="49"/>
+    <w:abstractNumId w:val="50"/>
   </w:num>
   <w:num w:numId="35">
-    <w:abstractNumId w:val="36"/>
+    <w:abstractNumId w:val="37"/>
   </w:num>
   <w:num w:numId="36">
     <w:abstractNumId w:val="24"/>
@@ -47961,19 +48504,19 @@
     <w:abstractNumId w:val="0"/>
   </w:num>
   <w:num w:numId="39">
-    <w:abstractNumId w:val="41"/>
+    <w:abstractNumId w:val="42"/>
   </w:num>
   <w:num w:numId="40">
     <w:abstractNumId w:val="27"/>
   </w:num>
   <w:num w:numId="41">
-    <w:abstractNumId w:val="35"/>
+    <w:abstractNumId w:val="36"/>
   </w:num>
   <w:num w:numId="42">
     <w:abstractNumId w:val="2"/>
   </w:num>
   <w:num w:numId="43">
-    <w:abstractNumId w:val="39"/>
+    <w:abstractNumId w:val="40"/>
   </w:num>
   <w:num w:numId="44">
     <w:abstractNumId w:val="9"/>
@@ -47985,25 +48528,28 @@
     <w:abstractNumId w:val="11"/>
   </w:num>
   <w:num w:numId="47">
-    <w:abstractNumId w:val="45"/>
+    <w:abstractNumId w:val="46"/>
   </w:num>
   <w:num w:numId="48">
-    <w:abstractNumId w:val="32"/>
+    <w:abstractNumId w:val="33"/>
   </w:num>
   <w:num w:numId="49">
-    <w:abstractNumId w:val="30"/>
+    <w:abstractNumId w:val="31"/>
   </w:num>
   <w:num w:numId="50">
-    <w:abstractNumId w:val="50"/>
+    <w:abstractNumId w:val="51"/>
   </w:num>
   <w:num w:numId="51">
-    <w:abstractNumId w:val="51"/>
+    <w:abstractNumId w:val="52"/>
   </w:num>
   <w:num w:numId="52">
     <w:abstractNumId w:val="5"/>
   </w:num>
   <w:num w:numId="53">
     <w:abstractNumId w:val="28"/>
+  </w:num>
+  <w:num w:numId="54">
+    <w:abstractNumId w:val="29"/>
   </w:num>
   <w:numIdMacAtCleanup w:val="47"/>
 </w:numbering>

</xml_diff>